<commit_message>
added max val to the tree
</commit_message>
<xml_diff>
--- a/חלק תיאורטי.docx
+++ b/חלק תיאורטי.docx
@@ -68,12 +68,14 @@
               </w:rPr>
               <w:t xml:space="preserve">מספר סידורי </w:t>
             </w:r>
+            <w:proofErr w:type="spellStart"/>
             <w:r>
               <w:rPr>
                 <w:rFonts w:cstheme="minorHAnsi"/>
               </w:rPr>
               <w:t>i</w:t>
             </w:r>
+            <w:proofErr w:type="spellEnd"/>
           </w:p>
         </w:tc>
         <w:tc>
@@ -218,44 +220,49 @@
             <w:r>
               <w:rPr>
                 <w:rFonts w:cstheme="minorHAnsi"/>
-                <w:rtl/>
-              </w:rPr>
-              <w:t>428</w:t>
-            </w:r>
-          </w:p>
-        </w:tc>
-        <w:tc>
-          <w:tcPr>
-            <w:tcW w:w="1726" w:type="dxa"/>
-          </w:tcPr>
-          <w:p>
-            <w:pPr>
-              <w:bidi/>
-              <w:rPr>
-                <w:rFonts w:cstheme="minorHAnsi"/>
-                <w:rtl/>
-              </w:rPr>
-            </w:pPr>
-            <w:r>
-              <w:rPr>
-                <w:rFonts w:cstheme="minorHAnsi"/>
-              </w:rPr>
-              <w:t>407</w:t>
-            </w:r>
-          </w:p>
-        </w:tc>
-        <w:tc>
-          <w:tcPr>
-            <w:tcW w:w="1726" w:type="dxa"/>
-          </w:tcPr>
-          <w:p>
-            <w:pPr>
-              <w:bidi/>
-              <w:rPr>
-                <w:rFonts w:cstheme="minorHAnsi"/>
-                <w:rtl/>
-              </w:rPr>
-            </w:pPr>
+              </w:rPr>
+              <w:t>430</w:t>
+            </w:r>
+          </w:p>
+        </w:tc>
+        <w:tc>
+          <w:tcPr>
+            <w:tcW w:w="1726" w:type="dxa"/>
+          </w:tcPr>
+          <w:p>
+            <w:pPr>
+              <w:bidi/>
+              <w:rPr>
+                <w:rFonts w:cstheme="minorHAnsi"/>
+                <w:rtl/>
+              </w:rPr>
+            </w:pPr>
+            <w:r>
+              <w:rPr>
+                <w:rFonts w:cstheme="minorHAnsi"/>
+              </w:rPr>
+              <w:t>419</w:t>
+            </w:r>
+          </w:p>
+        </w:tc>
+        <w:tc>
+          <w:tcPr>
+            <w:tcW w:w="1726" w:type="dxa"/>
+          </w:tcPr>
+          <w:p>
+            <w:pPr>
+              <w:bidi/>
+              <w:rPr>
+                <w:rFonts w:cstheme="minorHAnsi"/>
+                <w:rtl/>
+              </w:rPr>
+            </w:pPr>
+            <w:r>
+              <w:rPr>
+                <w:rFonts w:cstheme="minorHAnsi"/>
+              </w:rPr>
+              <w:t>411</w:t>
+            </w:r>
           </w:p>
         </w:tc>
       </w:tr>
@@ -316,44 +323,49 @@
             <w:r>
               <w:rPr>
                 <w:rFonts w:cstheme="minorHAnsi"/>
-                <w:rtl/>
-              </w:rPr>
-              <w:t>870</w:t>
-            </w:r>
-          </w:p>
-        </w:tc>
-        <w:tc>
-          <w:tcPr>
-            <w:tcW w:w="1726" w:type="dxa"/>
-          </w:tcPr>
-          <w:p>
-            <w:pPr>
-              <w:bidi/>
-              <w:rPr>
-                <w:rFonts w:cstheme="minorHAnsi"/>
-                <w:rtl/>
-              </w:rPr>
-            </w:pPr>
-            <w:r>
-              <w:rPr>
-                <w:rFonts w:cstheme="minorHAnsi"/>
-              </w:rPr>
-              <w:t>818</w:t>
-            </w:r>
-          </w:p>
-        </w:tc>
-        <w:tc>
-          <w:tcPr>
-            <w:tcW w:w="1726" w:type="dxa"/>
-          </w:tcPr>
-          <w:p>
-            <w:pPr>
-              <w:bidi/>
-              <w:rPr>
-                <w:rFonts w:cstheme="minorHAnsi"/>
-                <w:rtl/>
-              </w:rPr>
-            </w:pPr>
+              </w:rPr>
+              <w:t>873</w:t>
+            </w:r>
+          </w:p>
+        </w:tc>
+        <w:tc>
+          <w:tcPr>
+            <w:tcW w:w="1726" w:type="dxa"/>
+          </w:tcPr>
+          <w:p>
+            <w:pPr>
+              <w:bidi/>
+              <w:rPr>
+                <w:rFonts w:cstheme="minorHAnsi"/>
+                <w:rtl/>
+              </w:rPr>
+            </w:pPr>
+            <w:r>
+              <w:rPr>
+                <w:rFonts w:cstheme="minorHAnsi"/>
+              </w:rPr>
+              <w:t>836</w:t>
+            </w:r>
+          </w:p>
+        </w:tc>
+        <w:tc>
+          <w:tcPr>
+            <w:tcW w:w="1726" w:type="dxa"/>
+          </w:tcPr>
+          <w:p>
+            <w:pPr>
+              <w:bidi/>
+              <w:rPr>
+                <w:rFonts w:cstheme="minorHAnsi"/>
+                <w:rtl/>
+              </w:rPr>
+            </w:pPr>
+            <w:r>
+              <w:rPr>
+                <w:rFonts w:cstheme="minorHAnsi"/>
+              </w:rPr>
+              <w:t>825</w:t>
+            </w:r>
           </w:p>
         </w:tc>
       </w:tr>
@@ -414,44 +426,49 @@
             <w:r>
               <w:rPr>
                 <w:rFonts w:cstheme="minorHAnsi"/>
-                <w:rtl/>
-              </w:rPr>
-              <w:t>1756</w:t>
-            </w:r>
-          </w:p>
-        </w:tc>
-        <w:tc>
-          <w:tcPr>
-            <w:tcW w:w="1726" w:type="dxa"/>
-          </w:tcPr>
-          <w:p>
-            <w:pPr>
-              <w:bidi/>
-              <w:rPr>
-                <w:rFonts w:cstheme="minorHAnsi"/>
-                <w:rtl/>
-              </w:rPr>
-            </w:pPr>
-            <w:r>
-              <w:rPr>
-                <w:rFonts w:cstheme="minorHAnsi"/>
-              </w:rPr>
-              <w:t>1638</w:t>
-            </w:r>
-          </w:p>
-        </w:tc>
-        <w:tc>
-          <w:tcPr>
-            <w:tcW w:w="1726" w:type="dxa"/>
-          </w:tcPr>
-          <w:p>
-            <w:pPr>
-              <w:bidi/>
-              <w:rPr>
-                <w:rFonts w:cstheme="minorHAnsi"/>
-                <w:rtl/>
-              </w:rPr>
-            </w:pPr>
+              </w:rPr>
+              <w:t>1760</w:t>
+            </w:r>
+          </w:p>
+        </w:tc>
+        <w:tc>
+          <w:tcPr>
+            <w:tcW w:w="1726" w:type="dxa"/>
+          </w:tcPr>
+          <w:p>
+            <w:pPr>
+              <w:bidi/>
+              <w:rPr>
+                <w:rFonts w:cstheme="minorHAnsi"/>
+                <w:rtl/>
+              </w:rPr>
+            </w:pPr>
+            <w:r>
+              <w:rPr>
+                <w:rFonts w:cstheme="minorHAnsi"/>
+              </w:rPr>
+              <w:t>1675</w:t>
+            </w:r>
+          </w:p>
+        </w:tc>
+        <w:tc>
+          <w:tcPr>
+            <w:tcW w:w="1726" w:type="dxa"/>
+          </w:tcPr>
+          <w:p>
+            <w:pPr>
+              <w:bidi/>
+              <w:rPr>
+                <w:rFonts w:cstheme="minorHAnsi"/>
+                <w:rtl/>
+              </w:rPr>
+            </w:pPr>
+            <w:r>
+              <w:rPr>
+                <w:rFonts w:cstheme="minorHAnsi"/>
+              </w:rPr>
+              <w:t>1653</w:t>
+            </w:r>
           </w:p>
         </w:tc>
       </w:tr>
@@ -512,44 +529,49 @@
             <w:r>
               <w:rPr>
                 <w:rFonts w:cstheme="minorHAnsi"/>
-                <w:rtl/>
-              </w:rPr>
-              <w:t>3530</w:t>
-            </w:r>
-          </w:p>
-        </w:tc>
-        <w:tc>
-          <w:tcPr>
-            <w:tcW w:w="1726" w:type="dxa"/>
-          </w:tcPr>
-          <w:p>
-            <w:pPr>
-              <w:bidi/>
-              <w:rPr>
-                <w:rFonts w:cstheme="minorHAnsi"/>
-                <w:rtl/>
-              </w:rPr>
-            </w:pPr>
-            <w:r>
-              <w:rPr>
-                <w:rFonts w:cstheme="minorHAnsi"/>
-              </w:rPr>
-              <w:t>3284</w:t>
-            </w:r>
-          </w:p>
-        </w:tc>
-        <w:tc>
-          <w:tcPr>
-            <w:tcW w:w="1726" w:type="dxa"/>
-          </w:tcPr>
-          <w:p>
-            <w:pPr>
-              <w:bidi/>
-              <w:rPr>
-                <w:rFonts w:cstheme="minorHAnsi"/>
-                <w:rtl/>
-              </w:rPr>
-            </w:pPr>
+              </w:rPr>
+              <w:t>3535</w:t>
+            </w:r>
+          </w:p>
+        </w:tc>
+        <w:tc>
+          <w:tcPr>
+            <w:tcW w:w="1726" w:type="dxa"/>
+          </w:tcPr>
+          <w:p>
+            <w:pPr>
+              <w:bidi/>
+              <w:rPr>
+                <w:rFonts w:cstheme="minorHAnsi"/>
+                <w:rtl/>
+              </w:rPr>
+            </w:pPr>
+            <w:r>
+              <w:rPr>
+                <w:rFonts w:cstheme="minorHAnsi"/>
+              </w:rPr>
+              <w:t>3365</w:t>
+            </w:r>
+          </w:p>
+        </w:tc>
+        <w:tc>
+          <w:tcPr>
+            <w:tcW w:w="1726" w:type="dxa"/>
+          </w:tcPr>
+          <w:p>
+            <w:pPr>
+              <w:bidi/>
+              <w:rPr>
+                <w:rFonts w:cstheme="minorHAnsi"/>
+                <w:rtl/>
+              </w:rPr>
+            </w:pPr>
+            <w:r>
+              <w:rPr>
+                <w:rFonts w:cstheme="minorHAnsi"/>
+              </w:rPr>
+              <w:t>3302</w:t>
+            </w:r>
           </w:p>
         </w:tc>
       </w:tr>
@@ -610,44 +632,49 @@
             <w:r>
               <w:rPr>
                 <w:rFonts w:cstheme="minorHAnsi"/>
-                <w:rtl/>
-              </w:rPr>
-              <w:t>7080</w:t>
-            </w:r>
-          </w:p>
-        </w:tc>
-        <w:tc>
-          <w:tcPr>
-            <w:tcW w:w="1726" w:type="dxa"/>
-          </w:tcPr>
-          <w:p>
-            <w:pPr>
-              <w:bidi/>
-              <w:rPr>
-                <w:rFonts w:cstheme="minorHAnsi"/>
-                <w:rtl/>
-              </w:rPr>
-            </w:pPr>
-            <w:r>
-              <w:rPr>
-                <w:rFonts w:cstheme="minorHAnsi"/>
-              </w:rPr>
-              <w:t>6566</w:t>
-            </w:r>
-          </w:p>
-        </w:tc>
-        <w:tc>
-          <w:tcPr>
-            <w:tcW w:w="1726" w:type="dxa"/>
-          </w:tcPr>
-          <w:p>
-            <w:pPr>
-              <w:bidi/>
-              <w:rPr>
-                <w:rFonts w:cstheme="minorHAnsi"/>
-                <w:rtl/>
-              </w:rPr>
-            </w:pPr>
+              </w:rPr>
+              <w:t>7086</w:t>
+            </w:r>
+          </w:p>
+        </w:tc>
+        <w:tc>
+          <w:tcPr>
+            <w:tcW w:w="1726" w:type="dxa"/>
+          </w:tcPr>
+          <w:p>
+            <w:pPr>
+              <w:bidi/>
+              <w:rPr>
+                <w:rFonts w:cstheme="minorHAnsi"/>
+                <w:rtl/>
+              </w:rPr>
+            </w:pPr>
+            <w:r>
+              <w:rPr>
+                <w:rFonts w:cstheme="minorHAnsi"/>
+              </w:rPr>
+              <w:t>6713</w:t>
+            </w:r>
+          </w:p>
+        </w:tc>
+        <w:tc>
+          <w:tcPr>
+            <w:tcW w:w="1726" w:type="dxa"/>
+          </w:tcPr>
+          <w:p>
+            <w:pPr>
+              <w:bidi/>
+              <w:rPr>
+                <w:rFonts w:cstheme="minorHAnsi"/>
+                <w:rtl/>
+              </w:rPr>
+            </w:pPr>
+            <w:r>
+              <w:rPr>
+                <w:rFonts w:cstheme="minorHAnsi"/>
+              </w:rPr>
+              <w:t>6607</w:t>
+            </w:r>
           </w:p>
         </w:tc>
       </w:tr>
@@ -687,66 +714,72 @@
             </w:pPr>
             <w:r>
               <w:rPr>
-                <w:rFonts w:cstheme="minorHAnsi"/>
-                <w:rtl/>
-              </w:rPr>
-              <w:t>14182</w:t>
-            </w:r>
-          </w:p>
-        </w:tc>
-        <w:tc>
-          <w:tcPr>
-            <w:tcW w:w="1726" w:type="dxa"/>
-          </w:tcPr>
-          <w:p>
-            <w:pPr>
-              <w:bidi/>
-              <w:rPr>
-                <w:rFonts w:cstheme="minorHAnsi"/>
-                <w:rtl/>
-              </w:rPr>
-            </w:pPr>
-            <w:r>
-              <w:rPr>
-                <w:rFonts w:cstheme="minorHAnsi"/>
-                <w:rtl/>
-              </w:rPr>
-              <w:t>14182</w:t>
-            </w:r>
-          </w:p>
-        </w:tc>
-        <w:tc>
-          <w:tcPr>
-            <w:tcW w:w="1726" w:type="dxa"/>
-          </w:tcPr>
-          <w:p>
-            <w:pPr>
-              <w:bidi/>
-              <w:rPr>
-                <w:rFonts w:cstheme="minorHAnsi"/>
-                <w:rtl/>
-              </w:rPr>
-            </w:pPr>
-            <w:r>
-              <w:rPr>
-                <w:rFonts w:cstheme="minorHAnsi"/>
-              </w:rPr>
-              <w:t>13133</w:t>
-            </w:r>
-          </w:p>
-        </w:tc>
-        <w:tc>
-          <w:tcPr>
-            <w:tcW w:w="1726" w:type="dxa"/>
-          </w:tcPr>
-          <w:p>
-            <w:pPr>
-              <w:bidi/>
-              <w:rPr>
-                <w:rFonts w:cstheme="minorHAnsi"/>
-                <w:rtl/>
-              </w:rPr>
-            </w:pPr>
+                <w:rFonts w:cs="Calibri"/>
+                <w:rtl/>
+              </w:rPr>
+              <w:t>14189</w:t>
+            </w:r>
+          </w:p>
+        </w:tc>
+        <w:tc>
+          <w:tcPr>
+            <w:tcW w:w="1726" w:type="dxa"/>
+          </w:tcPr>
+          <w:p>
+            <w:pPr>
+              <w:bidi/>
+              <w:rPr>
+                <w:rFonts w:cstheme="minorHAnsi"/>
+                <w:rtl/>
+              </w:rPr>
+            </w:pPr>
+            <w:r>
+              <w:rPr>
+                <w:rFonts w:cs="Calibri"/>
+                <w:rtl/>
+              </w:rPr>
+              <w:t>14189</w:t>
+            </w:r>
+          </w:p>
+        </w:tc>
+        <w:tc>
+          <w:tcPr>
+            <w:tcW w:w="1726" w:type="dxa"/>
+          </w:tcPr>
+          <w:p>
+            <w:pPr>
+              <w:bidi/>
+              <w:rPr>
+                <w:rFonts w:cstheme="minorHAnsi"/>
+                <w:rtl/>
+              </w:rPr>
+            </w:pPr>
+            <w:r>
+              <w:rPr>
+                <w:rFonts w:cstheme="minorHAnsi"/>
+              </w:rPr>
+              <w:t>13431</w:t>
+            </w:r>
+          </w:p>
+        </w:tc>
+        <w:tc>
+          <w:tcPr>
+            <w:tcW w:w="1726" w:type="dxa"/>
+          </w:tcPr>
+          <w:p>
+            <w:pPr>
+              <w:bidi/>
+              <w:rPr>
+                <w:rFonts w:cstheme="minorHAnsi"/>
+                <w:rtl/>
+              </w:rPr>
+            </w:pPr>
+            <w:r>
+              <w:rPr>
+                <w:rFonts w:cstheme="minorHAnsi"/>
+              </w:rPr>
+              <w:t>13217</w:t>
+            </w:r>
           </w:p>
         </w:tc>
       </w:tr>
@@ -786,66 +819,73 @@
             </w:pPr>
             <w:r>
               <w:rPr>
-                <w:rFonts w:cstheme="minorHAnsi"/>
-                <w:rtl/>
-              </w:rPr>
-              <w:t>28388</w:t>
-            </w:r>
-          </w:p>
-        </w:tc>
-        <w:tc>
-          <w:tcPr>
-            <w:tcW w:w="1726" w:type="dxa"/>
-          </w:tcPr>
-          <w:p>
-            <w:pPr>
-              <w:bidi/>
-              <w:rPr>
-                <w:rFonts w:cstheme="minorHAnsi"/>
-                <w:rtl/>
-              </w:rPr>
-            </w:pPr>
-            <w:r>
-              <w:rPr>
-                <w:rFonts w:cstheme="minorHAnsi"/>
-                <w:rtl/>
-              </w:rPr>
-              <w:t>28388</w:t>
-            </w:r>
-          </w:p>
-        </w:tc>
-        <w:tc>
-          <w:tcPr>
-            <w:tcW w:w="1726" w:type="dxa"/>
-          </w:tcPr>
-          <w:p>
-            <w:pPr>
-              <w:bidi/>
-              <w:rPr>
-                <w:rFonts w:cstheme="minorHAnsi"/>
-                <w:rtl/>
-              </w:rPr>
-            </w:pPr>
-            <w:r>
-              <w:rPr>
-                <w:rFonts w:cstheme="minorHAnsi"/>
-              </w:rPr>
-              <w:t>26261</w:t>
-            </w:r>
-          </w:p>
-        </w:tc>
-        <w:tc>
-          <w:tcPr>
-            <w:tcW w:w="1726" w:type="dxa"/>
-          </w:tcPr>
-          <w:p>
-            <w:pPr>
-              <w:bidi/>
-              <w:rPr>
-                <w:rFonts w:cstheme="minorHAnsi"/>
-                <w:rtl/>
-              </w:rPr>
-            </w:pPr>
+                <w:rFonts w:cs="Calibri"/>
+                <w:rtl/>
+              </w:rPr>
+              <w:t>28396</w:t>
+            </w:r>
+          </w:p>
+        </w:tc>
+        <w:tc>
+          <w:tcPr>
+            <w:tcW w:w="1726" w:type="dxa"/>
+          </w:tcPr>
+          <w:p>
+            <w:pPr>
+              <w:bidi/>
+              <w:rPr>
+                <w:rFonts w:cstheme="minorHAnsi"/>
+                <w:rtl/>
+              </w:rPr>
+            </w:pPr>
+            <w:r>
+              <w:rPr>
+                <w:rFonts w:cs="Calibri"/>
+                <w:rtl/>
+              </w:rPr>
+              <w:t>28396</w:t>
+            </w:r>
+          </w:p>
+        </w:tc>
+        <w:tc>
+          <w:tcPr>
+            <w:tcW w:w="1726" w:type="dxa"/>
+          </w:tcPr>
+          <w:p>
+            <w:pPr>
+              <w:bidi/>
+              <w:rPr>
+                <w:rFonts w:cstheme="minorHAnsi"/>
+                <w:rtl/>
+              </w:rPr>
+            </w:pPr>
+            <w:r>
+              <w:rPr>
+                <w:rFonts w:cstheme="minorHAnsi"/>
+              </w:rPr>
+              <w:t>26883</w:t>
+            </w:r>
+          </w:p>
+        </w:tc>
+        <w:tc>
+          <w:tcPr>
+            <w:tcW w:w="1726" w:type="dxa"/>
+          </w:tcPr>
+          <w:p>
+            <w:pPr>
+              <w:bidi/>
+              <w:rPr>
+                <w:rFonts w:cstheme="minorHAnsi"/>
+                <w:rtl/>
+              </w:rPr>
+            </w:pPr>
+            <w:r>
+              <w:rPr>
+                <w:rFonts w:cs="Calibri"/>
+                <w:rtl/>
+              </w:rPr>
+              <w:t>26444</w:t>
+            </w:r>
           </w:p>
         </w:tc>
       </w:tr>
@@ -885,66 +925,73 @@
             </w:pPr>
             <w:r>
               <w:rPr>
-                <w:rFonts w:cstheme="minorHAnsi"/>
-                <w:rtl/>
-              </w:rPr>
-              <w:t>56802</w:t>
-            </w:r>
-          </w:p>
-        </w:tc>
-        <w:tc>
-          <w:tcPr>
-            <w:tcW w:w="1726" w:type="dxa"/>
-          </w:tcPr>
-          <w:p>
-            <w:pPr>
-              <w:bidi/>
-              <w:rPr>
-                <w:rFonts w:cstheme="minorHAnsi"/>
-                <w:rtl/>
-              </w:rPr>
-            </w:pPr>
-            <w:r>
-              <w:rPr>
-                <w:rFonts w:cstheme="minorHAnsi"/>
-                <w:rtl/>
-              </w:rPr>
-              <w:t>56802</w:t>
-            </w:r>
-          </w:p>
-        </w:tc>
-        <w:tc>
-          <w:tcPr>
-            <w:tcW w:w="1726" w:type="dxa"/>
-          </w:tcPr>
-          <w:p>
-            <w:pPr>
-              <w:bidi/>
-              <w:rPr>
-                <w:rFonts w:cstheme="minorHAnsi"/>
-                <w:rtl/>
-              </w:rPr>
-            </w:pPr>
-            <w:r>
-              <w:rPr>
-                <w:rFonts w:cstheme="minorHAnsi"/>
-              </w:rPr>
-              <w:t>52531</w:t>
-            </w:r>
-          </w:p>
-        </w:tc>
-        <w:tc>
-          <w:tcPr>
-            <w:tcW w:w="1726" w:type="dxa"/>
-          </w:tcPr>
-          <w:p>
-            <w:pPr>
-              <w:bidi/>
-              <w:rPr>
-                <w:rFonts w:cstheme="minorHAnsi"/>
-                <w:rtl/>
-              </w:rPr>
-            </w:pPr>
+                <w:rFonts w:cs="Calibri"/>
+                <w:rtl/>
+              </w:rPr>
+              <w:t>56811</w:t>
+            </w:r>
+          </w:p>
+        </w:tc>
+        <w:tc>
+          <w:tcPr>
+            <w:tcW w:w="1726" w:type="dxa"/>
+          </w:tcPr>
+          <w:p>
+            <w:pPr>
+              <w:bidi/>
+              <w:rPr>
+                <w:rFonts w:cstheme="minorHAnsi"/>
+                <w:rtl/>
+              </w:rPr>
+            </w:pPr>
+            <w:r>
+              <w:rPr>
+                <w:rFonts w:cs="Calibri"/>
+                <w:rtl/>
+              </w:rPr>
+              <w:t>56811</w:t>
+            </w:r>
+          </w:p>
+        </w:tc>
+        <w:tc>
+          <w:tcPr>
+            <w:tcW w:w="1726" w:type="dxa"/>
+          </w:tcPr>
+          <w:p>
+            <w:pPr>
+              <w:bidi/>
+              <w:rPr>
+                <w:rFonts w:cstheme="minorHAnsi"/>
+                <w:rtl/>
+              </w:rPr>
+            </w:pPr>
+            <w:r>
+              <w:rPr>
+                <w:rFonts w:cstheme="minorHAnsi"/>
+              </w:rPr>
+              <w:t>53743</w:t>
+            </w:r>
+          </w:p>
+        </w:tc>
+        <w:tc>
+          <w:tcPr>
+            <w:tcW w:w="1726" w:type="dxa"/>
+          </w:tcPr>
+          <w:p>
+            <w:pPr>
+              <w:bidi/>
+              <w:rPr>
+                <w:rFonts w:cstheme="minorHAnsi"/>
+                <w:rtl/>
+              </w:rPr>
+            </w:pPr>
+            <w:r>
+              <w:rPr>
+                <w:rFonts w:cs="Calibri"/>
+                <w:rtl/>
+              </w:rPr>
+              <w:t>52878</w:t>
+            </w:r>
           </w:p>
         </w:tc>
       </w:tr>
@@ -984,66 +1031,73 @@
             </w:pPr>
             <w:r>
               <w:rPr>
-                <w:rFonts w:cstheme="minorHAnsi"/>
-                <w:rtl/>
-              </w:rPr>
-              <w:t>113632</w:t>
-            </w:r>
-          </w:p>
-        </w:tc>
-        <w:tc>
-          <w:tcPr>
-            <w:tcW w:w="1726" w:type="dxa"/>
-          </w:tcPr>
-          <w:p>
-            <w:pPr>
-              <w:bidi/>
-              <w:rPr>
-                <w:rFonts w:cstheme="minorHAnsi"/>
-                <w:rtl/>
-              </w:rPr>
-            </w:pPr>
-            <w:r>
-              <w:rPr>
-                <w:rFonts w:cstheme="minorHAnsi"/>
-                <w:rtl/>
-              </w:rPr>
-              <w:t>113632</w:t>
-            </w:r>
-          </w:p>
-        </w:tc>
-        <w:tc>
-          <w:tcPr>
-            <w:tcW w:w="1726" w:type="dxa"/>
-          </w:tcPr>
-          <w:p>
-            <w:pPr>
-              <w:bidi/>
-              <w:rPr>
-                <w:rFonts w:cstheme="minorHAnsi"/>
-                <w:rtl/>
-              </w:rPr>
-            </w:pPr>
-            <w:r>
-              <w:rPr>
-                <w:rFonts w:cstheme="minorHAnsi"/>
-              </w:rPr>
-              <w:t>105070</w:t>
-            </w:r>
-          </w:p>
-        </w:tc>
-        <w:tc>
-          <w:tcPr>
-            <w:tcW w:w="1726" w:type="dxa"/>
-          </w:tcPr>
-          <w:p>
-            <w:pPr>
-              <w:bidi/>
-              <w:rPr>
-                <w:rFonts w:cstheme="minorHAnsi"/>
-                <w:rtl/>
-              </w:rPr>
-            </w:pPr>
+                <w:rFonts w:cs="Calibri"/>
+                <w:rtl/>
+              </w:rPr>
+              <w:t>113642</w:t>
+            </w:r>
+          </w:p>
+        </w:tc>
+        <w:tc>
+          <w:tcPr>
+            <w:tcW w:w="1726" w:type="dxa"/>
+          </w:tcPr>
+          <w:p>
+            <w:pPr>
+              <w:bidi/>
+              <w:rPr>
+                <w:rFonts w:cstheme="minorHAnsi"/>
+                <w:rtl/>
+              </w:rPr>
+            </w:pPr>
+            <w:r>
+              <w:rPr>
+                <w:rFonts w:cs="Calibri"/>
+                <w:rtl/>
+              </w:rPr>
+              <w:t>113642</w:t>
+            </w:r>
+          </w:p>
+        </w:tc>
+        <w:tc>
+          <w:tcPr>
+            <w:tcW w:w="1726" w:type="dxa"/>
+          </w:tcPr>
+          <w:p>
+            <w:pPr>
+              <w:bidi/>
+              <w:rPr>
+                <w:rFonts w:cstheme="minorHAnsi"/>
+                <w:rtl/>
+              </w:rPr>
+            </w:pPr>
+            <w:r>
+              <w:rPr>
+                <w:rFonts w:cstheme="minorHAnsi"/>
+              </w:rPr>
+              <w:t>107486</w:t>
+            </w:r>
+          </w:p>
+        </w:tc>
+        <w:tc>
+          <w:tcPr>
+            <w:tcW w:w="1726" w:type="dxa"/>
+          </w:tcPr>
+          <w:p>
+            <w:pPr>
+              <w:bidi/>
+              <w:rPr>
+                <w:rFonts w:cstheme="minorHAnsi"/>
+                <w:rtl/>
+              </w:rPr>
+            </w:pPr>
+            <w:r>
+              <w:rPr>
+                <w:rFonts w:cs="Calibri"/>
+                <w:rtl/>
+              </w:rPr>
+              <w:t>105752</w:t>
+            </w:r>
           </w:p>
         </w:tc>
       </w:tr>
@@ -1082,66 +1136,73 @@
             </w:pPr>
             <w:r>
               <w:rPr>
-                <w:rFonts w:cstheme="minorHAnsi"/>
-                <w:rtl/>
-              </w:rPr>
-              <w:t>227294</w:t>
-            </w:r>
-          </w:p>
-        </w:tc>
-        <w:tc>
-          <w:tcPr>
-            <w:tcW w:w="1726" w:type="dxa"/>
-          </w:tcPr>
-          <w:p>
-            <w:pPr>
-              <w:bidi/>
-              <w:rPr>
-                <w:rFonts w:cstheme="minorHAnsi"/>
-                <w:rtl/>
-              </w:rPr>
-            </w:pPr>
-            <w:r>
-              <w:rPr>
-                <w:rFonts w:cstheme="minorHAnsi"/>
-                <w:rtl/>
-              </w:rPr>
-              <w:t>227294</w:t>
-            </w:r>
-          </w:p>
-        </w:tc>
-        <w:tc>
-          <w:tcPr>
-            <w:tcW w:w="1726" w:type="dxa"/>
-          </w:tcPr>
-          <w:p>
-            <w:pPr>
-              <w:bidi/>
-              <w:rPr>
-                <w:rFonts w:cstheme="minorHAnsi"/>
-                <w:rtl/>
-              </w:rPr>
-            </w:pPr>
-            <w:r>
-              <w:rPr>
-                <w:rFonts w:cstheme="minorHAnsi"/>
-              </w:rPr>
-              <w:t>210136</w:t>
-            </w:r>
-          </w:p>
-        </w:tc>
-        <w:tc>
-          <w:tcPr>
-            <w:tcW w:w="1726" w:type="dxa"/>
-          </w:tcPr>
-          <w:p>
-            <w:pPr>
-              <w:bidi/>
-              <w:rPr>
-                <w:rFonts w:cstheme="minorHAnsi"/>
-                <w:rtl/>
-              </w:rPr>
-            </w:pPr>
+                <w:rFonts w:cs="Calibri"/>
+                <w:rtl/>
+              </w:rPr>
+              <w:t>227305</w:t>
+            </w:r>
+          </w:p>
+        </w:tc>
+        <w:tc>
+          <w:tcPr>
+            <w:tcW w:w="1726" w:type="dxa"/>
+          </w:tcPr>
+          <w:p>
+            <w:pPr>
+              <w:bidi/>
+              <w:rPr>
+                <w:rFonts w:cstheme="minorHAnsi"/>
+                <w:rtl/>
+              </w:rPr>
+            </w:pPr>
+            <w:r>
+              <w:rPr>
+                <w:rFonts w:cs="Calibri"/>
+                <w:rtl/>
+              </w:rPr>
+              <w:t>227305</w:t>
+            </w:r>
+          </w:p>
+        </w:tc>
+        <w:tc>
+          <w:tcPr>
+            <w:tcW w:w="1726" w:type="dxa"/>
+          </w:tcPr>
+          <w:p>
+            <w:pPr>
+              <w:bidi/>
+              <w:rPr>
+                <w:rFonts w:cstheme="minorHAnsi"/>
+                <w:rtl/>
+              </w:rPr>
+            </w:pPr>
+            <w:r>
+              <w:rPr>
+                <w:rFonts w:cstheme="minorHAnsi"/>
+              </w:rPr>
+              <w:t>214996</w:t>
+            </w:r>
+          </w:p>
+        </w:tc>
+        <w:tc>
+          <w:tcPr>
+            <w:tcW w:w="1726" w:type="dxa"/>
+          </w:tcPr>
+          <w:p>
+            <w:pPr>
+              <w:bidi/>
+              <w:rPr>
+                <w:rFonts w:cstheme="minorHAnsi"/>
+                <w:rtl/>
+              </w:rPr>
+            </w:pPr>
+            <w:r>
+              <w:rPr>
+                <w:rFonts w:cs="Calibri"/>
+                <w:rtl/>
+              </w:rPr>
+              <w:t>211519</w:t>
+            </w:r>
           </w:p>
         </w:tc>
       </w:tr>
@@ -1151,6 +1212,7 @@
         <w:bidi/>
         <w:rPr>
           <w:rFonts w:cstheme="minorHAnsi"/>
+          <w:rtl/>
         </w:rPr>
       </w:pPr>
     </w:p>
@@ -1164,16 +1226,716 @@
       </w:pPr>
       <w:r>
         <w:rPr>
+          <w:rFonts w:cstheme="minorHAnsi" w:hint="cs"/>
+          <w:rtl/>
+        </w:rPr>
+        <w:t>חסם עליון:</w:t>
+      </w:r>
+    </w:p>
+    <w:p>
+      <w:pPr>
+        <w:bidi/>
+        <w:rPr>
+          <w:rFonts w:eastAsiaTheme="minorEastAsia" w:cstheme="minorHAnsi"/>
+          <w:rtl/>
+        </w:rPr>
+      </w:pPr>
+      <w:r>
+        <w:rPr>
+          <w:rFonts w:cstheme="minorHAnsi" w:hint="cs"/>
+          <w:color w:val="FF0000"/>
+          <w:u w:val="single"/>
+          <w:rtl/>
+        </w:rPr>
+        <w:t xml:space="preserve">בכל </w:t>
+      </w:r>
+      <w:proofErr w:type="spellStart"/>
+      <w:r>
+        <w:rPr>
           <w:rFonts w:cstheme="minorHAnsi"/>
-        </w:rPr>
-        <w:t>3</w:t>
+          <w:color w:val="FF0000"/>
+          <w:u w:val="single"/>
+        </w:rPr>
+        <w:t>finger_insert</w:t>
+      </w:r>
+      <w:proofErr w:type="spellEnd"/>
+      <w:r>
+        <w:rPr>
+          <w:rFonts w:cstheme="minorHAnsi" w:hint="cs"/>
+          <w:color w:val="FF0000"/>
+          <w:u w:val="single"/>
+          <w:rtl/>
+        </w:rPr>
+        <w:t xml:space="preserve"> נחפש את המקום המתאים להכניס את הצומת החדש, מכיוון שמתחילים מהצומת המקסימלי המקרה הגרוע ביותר הוא שנרצה להכניס צומת שקטן מכל הצמתים </w:t>
+      </w:r>
+      <w:r>
+        <w:rPr>
+          <w:rFonts w:cstheme="minorHAnsi" w:hint="cs"/>
+          <w:color w:val="FF0000"/>
+          <w:u w:val="single"/>
+          <w:rtl/>
+        </w:rPr>
+        <w:t>ב</w:t>
+      </w:r>
+      <w:r>
+        <w:rPr>
+          <w:rFonts w:cstheme="minorHAnsi" w:hint="cs"/>
+          <w:color w:val="FF0000"/>
+          <w:u w:val="single"/>
+          <w:rtl/>
+        </w:rPr>
+        <w:t xml:space="preserve">עץ הנוכחי ובמקרה זה נלך על בדיוק שני מסלולים מעלה אל השורש כלומר </w:t>
       </w:r>
       <w:r>
         <w:rPr>
           <w:rFonts w:cstheme="minorHAnsi"/>
+          <w:color w:val="FF0000"/>
+          <w:u w:val="single"/>
+        </w:rPr>
+        <w:t>2logn</w:t>
+      </w:r>
+      <w:r>
+        <w:rPr>
+          <w:rFonts w:cstheme="minorHAnsi" w:hint="cs"/>
+          <w:color w:val="FF0000"/>
+          <w:u w:val="single"/>
+          <w:rtl/>
+        </w:rPr>
+        <w:t xml:space="preserve"> ולכן זמן ריצה </w:t>
+      </w:r>
+      <w:r>
+        <w:rPr>
+          <w:rFonts w:cstheme="minorHAnsi"/>
+          <w:color w:val="FF0000"/>
+          <w:u w:val="single"/>
+        </w:rPr>
+        <w:t>O(logn)</w:t>
+      </w:r>
+      <w:r>
+        <w:rPr>
+          <w:rFonts w:cstheme="minorHAnsi" w:hint="cs"/>
+          <w:color w:val="FF0000"/>
+          <w:u w:val="single"/>
+          <w:rtl/>
+        </w:rPr>
+        <w:t xml:space="preserve"> כאשר </w:t>
+      </w:r>
+      <w:r>
+        <w:rPr>
+          <w:rFonts w:cstheme="minorHAnsi"/>
+          <w:color w:val="FF0000"/>
+          <w:u w:val="single"/>
+        </w:rPr>
+        <w:t>n</w:t>
+      </w:r>
+      <w:r>
+        <w:rPr>
+          <w:rFonts w:cstheme="minorHAnsi" w:hint="cs"/>
+          <w:color w:val="FF0000"/>
+          <w:u w:val="single"/>
+          <w:rtl/>
+        </w:rPr>
+        <w:t xml:space="preserve"> הוא כמות הצמתים בעץ </w:t>
+      </w:r>
+      <w:r>
+        <w:rPr>
+          <w:rFonts w:cstheme="minorHAnsi" w:hint="cs"/>
+          <w:b/>
+          <w:bCs/>
+          <w:color w:val="FF0000"/>
+          <w:u w:val="single"/>
+          <w:rtl/>
+        </w:rPr>
+        <w:t>הנוכחי.</w:t>
+      </w:r>
+      <w:r>
+        <w:rPr>
+          <w:rFonts w:cstheme="minorHAnsi" w:hint="cs"/>
+          <w:color w:val="FF0000"/>
+          <w:u w:val="single"/>
+          <w:rtl/>
+        </w:rPr>
+        <w:t xml:space="preserve"> </w:t>
+      </w:r>
+      <w:r>
+        <w:rPr>
+          <w:rFonts w:cstheme="minorHAnsi" w:hint="cs"/>
+          <w:rtl/>
+        </w:rPr>
+        <w:t xml:space="preserve">לאחר </w:t>
+      </w:r>
+      <w:r>
+        <w:rPr>
+          <w:rFonts w:cstheme="minorHAnsi" w:hint="cs"/>
+          <w:rtl/>
+        </w:rPr>
+        <w:t xml:space="preserve">מציאת האבא החדש של הצומת החדש, </w:t>
+      </w:r>
+      <w:r>
+        <w:rPr>
+          <w:rFonts w:cstheme="minorHAnsi" w:hint="cs"/>
+          <w:rtl/>
+        </w:rPr>
+        <w:t>נבדוק את הגובה של האבא של הצומת החדש</w:t>
+      </w:r>
+      <w:r>
+        <w:rPr>
+          <w:rFonts w:cstheme="minorHAnsi" w:hint="cs"/>
+          <w:rtl/>
+        </w:rPr>
+        <w:t xml:space="preserve"> </w:t>
+      </w:r>
+      <w:r>
+        <w:rPr>
+          <w:rFonts w:cstheme="minorHAnsi" w:hint="cs"/>
+          <w:rtl/>
+        </w:rPr>
+        <w:t>ו</w:t>
+      </w:r>
+      <w:r>
+        <w:rPr>
+          <w:rFonts w:cstheme="minorHAnsi" w:hint="cs"/>
+          <w:rtl/>
+        </w:rPr>
+        <w:t>במקרה הצורך</w:t>
+      </w:r>
+      <w:r>
+        <w:rPr>
+          <w:rFonts w:cstheme="minorHAnsi" w:hint="cs"/>
+          <w:rtl/>
+        </w:rPr>
+        <w:t xml:space="preserve">, נבצע </w:t>
+      </w:r>
+      <w:r>
+        <w:rPr>
+          <w:rFonts w:cstheme="minorHAnsi"/>
+        </w:rPr>
+        <w:t>promote</w:t>
+      </w:r>
+      <w:r>
+        <w:rPr>
+          <w:rFonts w:cstheme="minorHAnsi" w:hint="cs"/>
+          <w:rtl/>
+        </w:rPr>
+        <w:t xml:space="preserve"> כל עוד ה</w:t>
+      </w:r>
+      <w:r>
+        <w:rPr>
+          <w:rFonts w:cstheme="minorHAnsi"/>
+        </w:rPr>
+        <w:t>balance factor</w:t>
+      </w:r>
+      <w:r>
+        <w:rPr>
+          <w:rFonts w:cstheme="minorHAnsi" w:hint="cs"/>
+          <w:rtl/>
+        </w:rPr>
+        <w:t xml:space="preserve"> של הצומת חוקי והיה שינוי בגובה,</w:t>
+      </w:r>
+      <w:r>
+        <w:rPr>
+          <w:rFonts w:cstheme="minorHAnsi" w:hint="cs"/>
+          <w:rtl/>
+        </w:rPr>
+        <w:t xml:space="preserve"> </w:t>
+      </w:r>
+      <w:r>
+        <w:rPr>
+          <w:rFonts w:cstheme="minorHAnsi" w:hint="cs"/>
+          <w:rtl/>
+        </w:rPr>
+        <w:t>וכאשר נגיע ל</w:t>
+      </w:r>
+      <w:r>
+        <w:rPr>
+          <w:rFonts w:cstheme="minorHAnsi"/>
+        </w:rPr>
+        <w:t>balance factor</w:t>
+      </w:r>
+      <w:r>
+        <w:rPr>
+          <w:rFonts w:cstheme="minorHAnsi" w:hint="cs"/>
+          <w:rtl/>
+        </w:rPr>
+        <w:t xml:space="preserve"> לא חוקי נבצע גלגול ונסיים</w:t>
+      </w:r>
+      <w:r>
+        <w:rPr>
+          <w:rFonts w:cstheme="minorHAnsi" w:hint="cs"/>
+          <w:rtl/>
+        </w:rPr>
+        <w:t>. מכיוון ש</w:t>
+      </w:r>
+      <w:r>
+        <w:rPr>
+          <w:rFonts w:cstheme="minorHAnsi" w:hint="cs"/>
+          <w:rtl/>
+        </w:rPr>
+        <w:t>פעולת ה</w:t>
+      </w:r>
+      <w:r>
+        <w:rPr>
+          <w:rFonts w:cstheme="minorHAnsi"/>
+        </w:rPr>
+        <w:t>promote</w:t>
+      </w:r>
+      <w:r>
+        <w:rPr>
+          <w:rFonts w:cstheme="minorHAnsi" w:hint="cs"/>
+          <w:rtl/>
+        </w:rPr>
+        <w:t xml:space="preserve"> תתבצע לכל היותר עד השורש היא חסומה ע"י אורכו של מסלול מעלה אל השורש ולכן </w:t>
+      </w:r>
+      <w:r>
+        <w:rPr>
+          <w:rFonts w:cstheme="minorHAnsi" w:hint="cs"/>
+          <w:rtl/>
+        </w:rPr>
+        <w:t>נקבל שזמן הריצה הוא</w:t>
+      </w:r>
+      <w:r>
+        <w:rPr>
+          <w:rFonts w:cstheme="minorHAnsi" w:hint="cs"/>
+          <w:rtl/>
+        </w:rPr>
+        <w:t xml:space="preserve"> </w:t>
+      </w:r>
+      <w:r>
+        <w:rPr>
+          <w:rFonts w:cstheme="minorHAnsi"/>
+        </w:rPr>
+        <w:t>O(logn)</w:t>
+      </w:r>
+      <w:r>
+        <w:rPr>
+          <w:rFonts w:cstheme="minorHAnsi" w:hint="cs"/>
+          <w:rtl/>
+        </w:rPr>
+        <w:t xml:space="preserve"> כאשר </w:t>
+      </w:r>
+      <w:r>
+        <w:rPr>
+          <w:rFonts w:cstheme="minorHAnsi"/>
+        </w:rPr>
+        <w:t>n</w:t>
+      </w:r>
+      <w:r>
+        <w:rPr>
+          <w:rFonts w:cstheme="minorHAnsi" w:hint="cs"/>
+          <w:rtl/>
+        </w:rPr>
+        <w:t xml:space="preserve"> הוא כמות הצמתים בעץ </w:t>
+      </w:r>
+      <w:r>
+        <w:rPr>
+          <w:rFonts w:cstheme="minorHAnsi" w:hint="cs"/>
+          <w:b/>
+          <w:bCs/>
+          <w:rtl/>
+        </w:rPr>
+        <w:t>הנוכחי</w:t>
+      </w:r>
+      <w:r>
+        <w:rPr>
+          <w:rFonts w:cstheme="minorHAnsi" w:hint="cs"/>
+          <w:b/>
+          <w:bCs/>
           <w:rtl/>
         </w:rPr>
         <w:t>.</w:t>
+      </w:r>
+      <w:r>
+        <w:rPr>
+          <w:rFonts w:cstheme="minorHAnsi" w:hint="cs"/>
+          <w:b/>
+          <w:bCs/>
+          <w:rtl/>
+        </w:rPr>
+        <w:t xml:space="preserve"> </w:t>
+      </w:r>
+      <w:r>
+        <w:rPr>
+          <w:rFonts w:cstheme="minorHAnsi" w:hint="cs"/>
+          <w:rtl/>
+        </w:rPr>
+        <w:t xml:space="preserve">בנוסף, בכל מקרה של </w:t>
+      </w:r>
+      <w:proofErr w:type="spellStart"/>
+      <w:r>
+        <w:rPr>
+          <w:rFonts w:cstheme="minorHAnsi"/>
+        </w:rPr>
+        <w:t>finger_insert</w:t>
+      </w:r>
+      <w:proofErr w:type="spellEnd"/>
+      <w:r>
+        <w:rPr>
+          <w:rFonts w:cstheme="minorHAnsi" w:hint="cs"/>
+          <w:rtl/>
+        </w:rPr>
+        <w:t xml:space="preserve"> נבצע לכל היותר שני גלגולים שכל אחד מהם מתבצע בזמן קבוע ולכן במקרה הגרוע ביותר סך עלויות הגלגולים יהיה </w:t>
+      </w:r>
+      <w:r>
+        <w:rPr>
+          <w:rFonts w:cstheme="minorHAnsi"/>
+        </w:rPr>
+        <w:t>2logn</w:t>
+      </w:r>
+      <w:r>
+        <w:rPr>
+          <w:rFonts w:cstheme="minorHAnsi" w:hint="cs"/>
+          <w:rtl/>
+        </w:rPr>
+        <w:t>.</w:t>
+      </w:r>
+      <w:r>
+        <w:rPr>
+          <w:rFonts w:cstheme="minorHAnsi" w:hint="cs"/>
+          <w:b/>
+          <w:bCs/>
+          <w:rtl/>
+        </w:rPr>
+        <w:t xml:space="preserve"> </w:t>
+      </w:r>
+      <w:r>
+        <w:rPr>
+          <w:rFonts w:cstheme="minorHAnsi" w:hint="cs"/>
+          <w:rtl/>
+        </w:rPr>
+        <w:t xml:space="preserve">לכן סך </w:t>
+      </w:r>
+      <w:proofErr w:type="spellStart"/>
+      <w:r>
+        <w:rPr>
+          <w:rFonts w:cstheme="minorHAnsi" w:hint="cs"/>
+          <w:rtl/>
+        </w:rPr>
+        <w:t>הכל</w:t>
+      </w:r>
+      <w:proofErr w:type="spellEnd"/>
+      <w:r>
+        <w:rPr>
+          <w:rFonts w:cstheme="minorHAnsi" w:hint="cs"/>
+          <w:rtl/>
+        </w:rPr>
+        <w:t xml:space="preserve"> נסיק שלכל פעולת </w:t>
+      </w:r>
+      <w:proofErr w:type="spellStart"/>
+      <w:r>
+        <w:rPr>
+          <w:rFonts w:cstheme="minorHAnsi"/>
+        </w:rPr>
+        <w:t>finger_insert</w:t>
+      </w:r>
+      <w:proofErr w:type="spellEnd"/>
+      <w:r>
+        <w:rPr>
+          <w:rFonts w:cstheme="minorHAnsi" w:hint="cs"/>
+          <w:rtl/>
+        </w:rPr>
+        <w:t xml:space="preserve"> זמן הריצה הוא </w:t>
+      </w:r>
+      <w:r>
+        <w:rPr>
+          <w:rFonts w:cstheme="minorHAnsi"/>
+        </w:rPr>
+        <w:t>O(logn)</w:t>
+      </w:r>
+      <w:r>
+        <w:rPr>
+          <w:rFonts w:cstheme="minorHAnsi" w:hint="cs"/>
+          <w:rtl/>
+        </w:rPr>
+        <w:t xml:space="preserve"> </w:t>
+      </w:r>
+      <w:r>
+        <w:rPr>
+          <w:rFonts w:cstheme="minorHAnsi" w:hint="cs"/>
+          <w:rtl/>
+        </w:rPr>
+        <w:t xml:space="preserve">כאשר </w:t>
+      </w:r>
+      <w:r>
+        <w:rPr>
+          <w:rFonts w:cstheme="minorHAnsi"/>
+        </w:rPr>
+        <w:t>n</w:t>
+      </w:r>
+      <w:r>
+        <w:rPr>
+          <w:rFonts w:cstheme="minorHAnsi" w:hint="cs"/>
+          <w:rtl/>
+        </w:rPr>
+        <w:t xml:space="preserve"> הוא כמות הצמתים בעץ </w:t>
+      </w:r>
+      <w:r>
+        <w:rPr>
+          <w:rFonts w:cstheme="minorHAnsi" w:hint="cs"/>
+          <w:b/>
+          <w:bCs/>
+          <w:rtl/>
+        </w:rPr>
+        <w:t>הנוכחי</w:t>
+      </w:r>
+      <w:r>
+        <w:rPr>
+          <w:rFonts w:cstheme="minorHAnsi" w:hint="cs"/>
+          <w:b/>
+          <w:bCs/>
+          <w:rtl/>
+        </w:rPr>
+        <w:t xml:space="preserve"> </w:t>
+      </w:r>
+      <w:r>
+        <w:rPr>
+          <w:rFonts w:cstheme="minorHAnsi" w:hint="cs"/>
+          <w:rtl/>
+        </w:rPr>
+        <w:t>ולכן החסם העליון על סך עלויות האיזון כולל גלגולים פעולת ה</w:t>
+      </w:r>
+      <w:proofErr w:type="spellStart"/>
+      <w:r>
+        <w:rPr>
+          <w:rFonts w:cstheme="minorHAnsi"/>
+        </w:rPr>
+        <w:t>finger_insert</w:t>
+      </w:r>
+      <w:proofErr w:type="spellEnd"/>
+      <w:r>
+        <w:rPr>
+          <w:rFonts w:cstheme="minorHAnsi" w:hint="cs"/>
+          <w:rtl/>
+        </w:rPr>
+        <w:t xml:space="preserve"> </w:t>
+      </w:r>
+      <w:r>
+        <w:rPr>
+          <w:rFonts w:cstheme="minorHAnsi" w:hint="cs"/>
+          <w:rtl/>
+        </w:rPr>
+        <w:t xml:space="preserve">הוא </w:t>
+      </w:r>
+      <m:oMath>
+        <m:nary>
+          <m:naryPr>
+            <m:chr m:val="∑"/>
+            <m:limLoc m:val="undOvr"/>
+            <m:ctrlPr>
+              <w:rPr>
+                <w:rFonts w:ascii="Cambria Math" w:hAnsi="Cambria Math" w:cstheme="minorHAnsi"/>
+                <w:b/>
+                <w:bCs/>
+                <w:i/>
+                <w:sz w:val="24"/>
+                <w:szCs w:val="24"/>
+              </w:rPr>
+            </m:ctrlPr>
+          </m:naryPr>
+          <m:sub>
+            <m:r>
+              <m:rPr>
+                <m:sty m:val="bi"/>
+              </m:rPr>
+              <w:rPr>
+                <w:rFonts w:ascii="Cambria Math" w:hAnsi="Cambria Math" w:cstheme="minorHAnsi"/>
+                <w:sz w:val="24"/>
+                <w:szCs w:val="24"/>
+              </w:rPr>
+              <m:t>i =1</m:t>
+            </m:r>
+          </m:sub>
+          <m:sup>
+            <m:r>
+              <m:rPr>
+                <m:sty m:val="bi"/>
+              </m:rPr>
+              <w:rPr>
+                <w:rFonts w:ascii="Cambria Math" w:hAnsi="Cambria Math" w:cstheme="minorHAnsi"/>
+                <w:sz w:val="24"/>
+                <w:szCs w:val="24"/>
+              </w:rPr>
+              <m:t>n</m:t>
+            </m:r>
+          </m:sup>
+          <m:e>
+            <m:r>
+              <m:rPr>
+                <m:sty m:val="bi"/>
+              </m:rPr>
+              <w:rPr>
+                <w:rFonts w:ascii="Cambria Math" w:hAnsi="Cambria Math" w:cstheme="minorHAnsi"/>
+                <w:sz w:val="24"/>
+                <w:szCs w:val="24"/>
+              </w:rPr>
+              <m:t xml:space="preserve">logi  </m:t>
+            </m:r>
+          </m:e>
+        </m:nary>
+      </m:oMath>
+      <w:r>
+        <w:rPr>
+          <w:rFonts w:eastAsiaTheme="minorEastAsia" w:cstheme="minorHAnsi" w:hint="cs"/>
+          <w:b/>
+          <w:bCs/>
+          <w:sz w:val="24"/>
+          <w:szCs w:val="24"/>
+          <w:rtl/>
+        </w:rPr>
+        <w:t xml:space="preserve"> </w:t>
+      </w:r>
+      <w:r>
+        <w:rPr>
+          <w:rFonts w:eastAsiaTheme="minorEastAsia" w:cstheme="minorHAnsi" w:hint="cs"/>
+          <w:rtl/>
+        </w:rPr>
+        <w:t>. מכיוון שיש לנו</w:t>
+      </w:r>
+      <w:r>
+        <w:rPr>
+          <w:rFonts w:eastAsiaTheme="minorEastAsia" w:cstheme="minorHAnsi" w:hint="cs"/>
+          <w:rtl/>
+        </w:rPr>
+        <w:t xml:space="preserve"> לפחות</w:t>
+      </w:r>
+      <w:r>
+        <w:rPr>
+          <w:rFonts w:eastAsiaTheme="minorEastAsia" w:cstheme="minorHAnsi" w:hint="cs"/>
+          <w:rtl/>
+        </w:rPr>
+        <w:t xml:space="preserve"> </w:t>
+      </w:r>
+      <m:oMath>
+        <m:f>
+          <m:fPr>
+            <m:ctrlPr>
+              <w:rPr>
+                <w:rFonts w:ascii="Cambria Math" w:eastAsiaTheme="minorEastAsia" w:hAnsi="Cambria Math" w:cstheme="minorHAnsi"/>
+                <w:i/>
+              </w:rPr>
+            </m:ctrlPr>
+          </m:fPr>
+          <m:num>
+            <m:r>
+              <w:rPr>
+                <w:rFonts w:ascii="Cambria Math" w:eastAsiaTheme="minorEastAsia" w:hAnsi="Cambria Math" w:cstheme="minorHAnsi"/>
+              </w:rPr>
+              <m:t>n</m:t>
+            </m:r>
+          </m:num>
+          <m:den>
+            <m:r>
+              <w:rPr>
+                <w:rFonts w:ascii="Cambria Math" w:eastAsiaTheme="minorEastAsia" w:hAnsi="Cambria Math" w:cstheme="minorHAnsi"/>
+              </w:rPr>
+              <m:t>2</m:t>
+            </m:r>
+          </m:den>
+        </m:f>
+      </m:oMath>
+      <w:r>
+        <w:rPr>
+          <w:rFonts w:eastAsiaTheme="minorEastAsia" w:cstheme="minorHAnsi"/>
+        </w:rPr>
+        <w:t xml:space="preserve"> </w:t>
+      </w:r>
+      <w:r>
+        <w:rPr>
+          <w:rFonts w:eastAsiaTheme="minorEastAsia" w:cstheme="minorHAnsi" w:hint="cs"/>
+          <w:rtl/>
+        </w:rPr>
+        <w:t xml:space="preserve">הכנסות עבורן גובה העץ יהיה לפחות </w:t>
+      </w:r>
+      <w:r>
+        <w:rPr>
+          <w:rFonts w:eastAsiaTheme="minorEastAsia" w:cstheme="minorHAnsi"/>
+        </w:rPr>
+        <w:t>log(</w:t>
+      </w:r>
+      <m:oMath>
+        <m:f>
+          <m:fPr>
+            <m:ctrlPr>
+              <w:rPr>
+                <w:rFonts w:ascii="Cambria Math" w:eastAsiaTheme="minorEastAsia" w:hAnsi="Cambria Math" w:cstheme="minorHAnsi"/>
+                <w:i/>
+              </w:rPr>
+            </m:ctrlPr>
+          </m:fPr>
+          <m:num>
+            <m:r>
+              <w:rPr>
+                <w:rFonts w:ascii="Cambria Math" w:eastAsiaTheme="minorEastAsia" w:hAnsi="Cambria Math" w:cstheme="minorHAnsi"/>
+              </w:rPr>
+              <m:t>n</m:t>
+            </m:r>
+          </m:num>
+          <m:den>
+            <m:r>
+              <w:rPr>
+                <w:rFonts w:ascii="Cambria Math" w:eastAsiaTheme="minorEastAsia" w:hAnsi="Cambria Math" w:cstheme="minorHAnsi"/>
+              </w:rPr>
+              <m:t>2</m:t>
+            </m:r>
+          </m:den>
+        </m:f>
+        <m:r>
+          <w:rPr>
+            <w:rFonts w:ascii="Cambria Math" w:eastAsiaTheme="minorEastAsia" w:hAnsi="Cambria Math" w:cstheme="minorHAnsi"/>
+          </w:rPr>
+          <m:t xml:space="preserve">) </m:t>
+        </m:r>
+      </m:oMath>
+      <w:r>
+        <w:rPr>
+          <w:rFonts w:eastAsiaTheme="minorEastAsia" w:cstheme="minorHAnsi" w:hint="cs"/>
+          <w:rtl/>
+        </w:rPr>
+        <w:t xml:space="preserve"> נסיק שהחסם העליון למספר האיזונים כולל גלגולים הוא </w:t>
+      </w:r>
+      <w:r>
+        <w:rPr>
+          <w:rFonts w:eastAsiaTheme="minorEastAsia" w:cstheme="minorHAnsi"/>
+        </w:rPr>
+        <w:t>O(</w:t>
+      </w:r>
+      <w:proofErr w:type="spellStart"/>
+      <w:r>
+        <w:rPr>
+          <w:rFonts w:eastAsiaTheme="minorEastAsia" w:cstheme="minorHAnsi"/>
+        </w:rPr>
+        <w:t>nlogn</w:t>
+      </w:r>
+      <w:proofErr w:type="spellEnd"/>
+      <w:r>
+        <w:rPr>
+          <w:rFonts w:eastAsiaTheme="minorEastAsia" w:cstheme="minorHAnsi"/>
+        </w:rPr>
+        <w:t>)</w:t>
+      </w:r>
+      <w:r>
+        <w:rPr>
+          <w:rFonts w:eastAsiaTheme="minorEastAsia" w:cstheme="minorHAnsi" w:hint="cs"/>
+          <w:rtl/>
+        </w:rPr>
+        <w:t>.</w:t>
+      </w:r>
+    </w:p>
+    <w:p>
+      <w:pPr>
+        <w:bidi/>
+        <w:rPr>
+          <w:rFonts w:cstheme="minorHAnsi" w:hint="cs"/>
+          <w:i/>
+          <w:rtl/>
+        </w:rPr>
+      </w:pPr>
+      <w:r>
+        <w:rPr>
+          <w:rFonts w:cstheme="minorHAnsi" w:hint="cs"/>
+          <w:i/>
+          <w:rtl/>
+        </w:rPr>
+        <w:t>2.</w:t>
       </w:r>
     </w:p>
     <w:tbl>
@@ -1191,6 +1953,9 @@
         <w:gridCol w:w="1726"/>
       </w:tblGrid>
       <w:tr>
+        <w:trPr>
+          <w:trHeight w:val="944"/>
+        </w:trPr>
         <w:tc>
           <w:tcPr>
             <w:tcW w:w="1726" w:type="dxa"/>
@@ -1210,95 +1975,173 @@
               </w:rPr>
               <w:t xml:space="preserve">מספר סידורי </w:t>
             </w:r>
+            <w:proofErr w:type="spellStart"/>
             <w:r>
               <w:rPr>
                 <w:rFonts w:cstheme="minorHAnsi"/>
               </w:rPr>
               <w:t>i</w:t>
             </w:r>
-          </w:p>
-        </w:tc>
-        <w:tc>
-          <w:tcPr>
-            <w:tcW w:w="1726" w:type="dxa"/>
-          </w:tcPr>
-          <w:p>
-            <w:pPr>
-              <w:bidi/>
-              <w:rPr>
-                <w:rFonts w:cstheme="minorHAnsi"/>
-                <w:rtl/>
-              </w:rPr>
-            </w:pPr>
-            <w:r>
-              <w:rPr>
-                <w:rFonts w:cstheme="minorHAnsi"/>
-                <w:rtl/>
-              </w:rPr>
-              <w:t>עלות איזון במערך ממוין</w:t>
-            </w:r>
-          </w:p>
-        </w:tc>
-        <w:tc>
-          <w:tcPr>
-            <w:tcW w:w="1726" w:type="dxa"/>
-          </w:tcPr>
-          <w:p>
-            <w:pPr>
-              <w:bidi/>
-              <w:rPr>
-                <w:rFonts w:cstheme="minorHAnsi"/>
-                <w:rtl/>
-              </w:rPr>
-            </w:pPr>
-            <w:r>
-              <w:rPr>
-                <w:rFonts w:cstheme="minorHAnsi"/>
-                <w:rtl/>
-              </w:rPr>
-              <w:t>עלות איזון במערך ממוין הפוך</w:t>
-            </w:r>
-          </w:p>
-        </w:tc>
-        <w:tc>
-          <w:tcPr>
-            <w:tcW w:w="1726" w:type="dxa"/>
-          </w:tcPr>
-          <w:p>
-            <w:pPr>
-              <w:bidi/>
-              <w:rPr>
-                <w:rFonts w:cstheme="minorHAnsi"/>
-                <w:rtl/>
-              </w:rPr>
-            </w:pPr>
-            <w:r>
-              <w:rPr>
-                <w:rFonts w:cstheme="minorHAnsi"/>
-                <w:rtl/>
-              </w:rPr>
-              <w:t>עלות איזון במערך מסודר אקראי</w:t>
-            </w:r>
-          </w:p>
-        </w:tc>
-        <w:tc>
-          <w:tcPr>
-            <w:tcW w:w="1726" w:type="dxa"/>
-          </w:tcPr>
-          <w:p>
-            <w:pPr>
-              <w:bidi/>
-              <w:rPr>
-                <w:rFonts w:cstheme="minorHAnsi"/>
-                <w:rtl/>
-              </w:rPr>
-            </w:pPr>
-            <w:r>
-              <w:rPr>
-                <w:rFonts w:cstheme="minorHAnsi"/>
-                <w:rtl/>
-              </w:rPr>
-              <w:t>עלות איזון במערך עם היפוכים סמוכים</w:t>
+            <w:proofErr w:type="spellEnd"/>
+          </w:p>
+        </w:tc>
+        <w:tc>
+          <w:tcPr>
+            <w:tcW w:w="1726" w:type="dxa"/>
+          </w:tcPr>
+          <w:p>
+            <w:pPr>
+              <w:bidi/>
+              <w:rPr>
+                <w:rFonts w:cstheme="minorHAnsi"/>
+                <w:rtl/>
+              </w:rPr>
+            </w:pPr>
+            <w:r>
+              <w:rPr>
+                <w:rFonts w:cstheme="minorHAnsi" w:hint="cs"/>
+                <w:rtl/>
+              </w:rPr>
+              <w:t>מספר היפוכים</w:t>
+            </w:r>
+            <w:r>
+              <w:rPr>
+                <w:rFonts w:cstheme="minorHAnsi"/>
+                <w:rtl/>
+              </w:rPr>
+              <w:t xml:space="preserve"> במערך ממוין</w:t>
+            </w:r>
+          </w:p>
+        </w:tc>
+        <w:tc>
+          <w:tcPr>
+            <w:tcW w:w="1726" w:type="dxa"/>
+          </w:tcPr>
+          <w:p>
+            <w:pPr>
+              <w:bidi/>
+              <w:rPr>
+                <w:rFonts w:cstheme="minorHAnsi"/>
+                <w:rtl/>
+              </w:rPr>
+            </w:pPr>
+            <w:r>
+              <w:rPr>
+                <w:rFonts w:cstheme="minorHAnsi" w:hint="cs"/>
+                <w:rtl/>
+              </w:rPr>
+              <w:t>מספר היפוכים</w:t>
+            </w:r>
+            <w:r>
+              <w:rPr>
+                <w:rFonts w:cstheme="minorHAnsi"/>
+                <w:rtl/>
+              </w:rPr>
+              <w:t xml:space="preserve"> במערך ממוין הפוך</w:t>
+            </w:r>
+            <w:r>
+              <w:rPr>
+                <w:rFonts w:cstheme="minorHAnsi" w:hint="cs"/>
+                <w:rtl/>
+              </w:rPr>
+              <w:t xml:space="preserve"> = </w:t>
+            </w:r>
+            <m:oMath>
+              <m:d>
+                <m:dPr>
+                  <m:ctrlPr>
+                    <w:rPr>
+                      <w:rFonts w:ascii="Cambria Math" w:hAnsi="Cambria Math" w:cstheme="minorHAnsi"/>
+                      <w:i/>
+                    </w:rPr>
+                  </m:ctrlPr>
+                </m:dPr>
+                <m:e>
+                  <m:f>
+                    <m:fPr>
+                      <m:type m:val="noBar"/>
+                      <m:ctrlPr>
+                        <w:rPr>
+                          <w:rFonts w:ascii="Cambria Math" w:hAnsi="Cambria Math" w:cstheme="minorHAnsi"/>
+                          <w:i/>
+                        </w:rPr>
+                      </m:ctrlPr>
+                    </m:fPr>
+                    <m:num>
+                      <m:r>
+                        <w:rPr>
+                          <w:rFonts w:ascii="Cambria Math" w:hAnsi="Cambria Math" w:cstheme="minorHAnsi"/>
+                        </w:rPr>
+                        <m:t>n</m:t>
+                      </m:r>
+                    </m:num>
+                    <m:den>
+                      <m:r>
+                        <w:rPr>
+                          <w:rFonts w:ascii="Cambria Math" w:hAnsi="Cambria Math" w:cstheme="minorHAnsi"/>
+                        </w:rPr>
+                        <m:t>2</m:t>
+                      </m:r>
+                    </m:den>
+                  </m:f>
+                </m:e>
+              </m:d>
+            </m:oMath>
+          </w:p>
+        </w:tc>
+        <w:tc>
+          <w:tcPr>
+            <w:tcW w:w="1726" w:type="dxa"/>
+          </w:tcPr>
+          <w:p>
+            <w:pPr>
+              <w:bidi/>
+              <w:rPr>
+                <w:rFonts w:cstheme="minorHAnsi"/>
+                <w:rtl/>
+              </w:rPr>
+            </w:pPr>
+            <w:r>
+              <w:rPr>
+                <w:rFonts w:cstheme="minorHAnsi" w:hint="cs"/>
+                <w:rtl/>
+              </w:rPr>
+              <w:t xml:space="preserve">מספר היפוכים </w:t>
+            </w:r>
+            <w:r>
+              <w:rPr>
+                <w:rFonts w:cstheme="minorHAnsi"/>
+                <w:rtl/>
+              </w:rPr>
+              <w:t>במערך מסודר אקראי</w:t>
+            </w:r>
+          </w:p>
+        </w:tc>
+        <w:tc>
+          <w:tcPr>
+            <w:tcW w:w="1726" w:type="dxa"/>
+          </w:tcPr>
+          <w:p>
+            <w:pPr>
+              <w:bidi/>
+              <w:rPr>
+                <w:rFonts w:cstheme="minorHAnsi"/>
+                <w:rtl/>
+              </w:rPr>
+            </w:pPr>
+            <w:r>
+              <w:rPr>
+                <w:rFonts w:cstheme="minorHAnsi" w:hint="cs"/>
+                <w:rtl/>
+              </w:rPr>
+              <w:t xml:space="preserve">מספר היפוכים </w:t>
+            </w:r>
+            <w:r>
+              <w:rPr>
+                <w:rFonts w:cstheme="minorHAnsi"/>
+                <w:rtl/>
+              </w:rPr>
+              <w:t>במערך עם היפוכים סמוכים</w:t>
             </w:r>
           </w:p>
         </w:tc>
@@ -1339,66 +2182,71 @@
             </w:pPr>
             <w:r>
               <w:rPr>
-                <w:rFonts w:cstheme="minorHAnsi"/>
-                <w:rtl/>
-              </w:rPr>
-              <w:t>428</w:t>
-            </w:r>
-          </w:p>
-        </w:tc>
-        <w:tc>
-          <w:tcPr>
-            <w:tcW w:w="1726" w:type="dxa"/>
-          </w:tcPr>
-          <w:p>
-            <w:pPr>
-              <w:bidi/>
-              <w:rPr>
-                <w:rFonts w:cstheme="minorHAnsi"/>
-                <w:rtl/>
-              </w:rPr>
-            </w:pPr>
-            <w:r>
-              <w:rPr>
-                <w:rFonts w:cstheme="minorHAnsi"/>
-                <w:rtl/>
-              </w:rPr>
-              <w:t>428</w:t>
-            </w:r>
-          </w:p>
-        </w:tc>
-        <w:tc>
-          <w:tcPr>
-            <w:tcW w:w="1726" w:type="dxa"/>
-          </w:tcPr>
-          <w:p>
-            <w:pPr>
-              <w:bidi/>
-              <w:rPr>
-                <w:rFonts w:cstheme="minorHAnsi"/>
-                <w:rtl/>
-              </w:rPr>
-            </w:pPr>
-            <w:r>
-              <w:rPr>
-                <w:rFonts w:cstheme="minorHAnsi"/>
-              </w:rPr>
-              <w:t>4419</w:t>
-            </w:r>
-          </w:p>
-        </w:tc>
-        <w:tc>
-          <w:tcPr>
-            <w:tcW w:w="1726" w:type="dxa"/>
-          </w:tcPr>
-          <w:p>
-            <w:pPr>
-              <w:bidi/>
-              <w:rPr>
-                <w:rFonts w:cstheme="minorHAnsi"/>
-                <w:rtl/>
-              </w:rPr>
-            </w:pPr>
+                <w:rFonts w:cstheme="minorHAnsi" w:hint="cs"/>
+                <w:rtl/>
+              </w:rPr>
+              <w:t>0</w:t>
+            </w:r>
+          </w:p>
+        </w:tc>
+        <w:tc>
+          <w:tcPr>
+            <w:tcW w:w="1726" w:type="dxa"/>
+          </w:tcPr>
+          <w:p>
+            <w:pPr>
+              <w:bidi/>
+              <w:rPr>
+                <w:rFonts w:cstheme="minorHAnsi" w:hint="cs"/>
+                <w:rtl/>
+              </w:rPr>
+            </w:pPr>
+            <w:r>
+              <w:rPr>
+                <w:rFonts w:cstheme="minorHAnsi"/>
+              </w:rPr>
+              <w:t>24531</w:t>
+            </w:r>
+          </w:p>
+        </w:tc>
+        <w:tc>
+          <w:tcPr>
+            <w:tcW w:w="1726" w:type="dxa"/>
+          </w:tcPr>
+          <w:p>
+            <w:pPr>
+              <w:bidi/>
+              <w:rPr>
+                <w:rFonts w:cstheme="minorHAnsi"/>
+                <w:rtl/>
+              </w:rPr>
+            </w:pPr>
+            <w:r>
+              <w:rPr>
+                <w:rFonts w:cstheme="minorHAnsi"/>
+              </w:rPr>
+              <w:t>12357</w:t>
+            </w:r>
+          </w:p>
+        </w:tc>
+        <w:tc>
+          <w:tcPr>
+            <w:tcW w:w="1726" w:type="dxa"/>
+          </w:tcPr>
+          <w:p>
+            <w:pPr>
+              <w:bidi/>
+              <w:rPr>
+                <w:rFonts w:cstheme="minorHAnsi"/>
+                <w:rtl/>
+              </w:rPr>
+            </w:pPr>
+            <w:r>
+              <w:rPr>
+                <w:rFonts w:cstheme="minorHAnsi"/>
+              </w:rPr>
+              <w:t>24060</w:t>
+            </w:r>
           </w:p>
         </w:tc>
       </w:tr>
@@ -1438,66 +2286,71 @@
             </w:pPr>
             <w:r>
               <w:rPr>
-                <w:rFonts w:cstheme="minorHAnsi"/>
-                <w:rtl/>
-              </w:rPr>
-              <w:t>870</w:t>
-            </w:r>
-          </w:p>
-        </w:tc>
-        <w:tc>
-          <w:tcPr>
-            <w:tcW w:w="1726" w:type="dxa"/>
-          </w:tcPr>
-          <w:p>
-            <w:pPr>
-              <w:bidi/>
-              <w:rPr>
-                <w:rFonts w:cstheme="minorHAnsi"/>
-                <w:rtl/>
-              </w:rPr>
-            </w:pPr>
-            <w:r>
-              <w:rPr>
-                <w:rFonts w:cstheme="minorHAnsi"/>
-                <w:rtl/>
-              </w:rPr>
-              <w:t>870</w:t>
-            </w:r>
-          </w:p>
-        </w:tc>
-        <w:tc>
-          <w:tcPr>
-            <w:tcW w:w="1726" w:type="dxa"/>
-          </w:tcPr>
-          <w:p>
-            <w:pPr>
-              <w:bidi/>
-              <w:rPr>
-                <w:rFonts w:cstheme="minorHAnsi"/>
-                <w:rtl/>
-              </w:rPr>
-            </w:pPr>
-            <w:r>
-              <w:rPr>
-                <w:rFonts w:cstheme="minorHAnsi"/>
-              </w:rPr>
-              <w:t>9913</w:t>
-            </w:r>
-          </w:p>
-        </w:tc>
-        <w:tc>
-          <w:tcPr>
-            <w:tcW w:w="1726" w:type="dxa"/>
-          </w:tcPr>
-          <w:p>
-            <w:pPr>
-              <w:bidi/>
-              <w:rPr>
-                <w:rFonts w:cstheme="minorHAnsi"/>
-                <w:rtl/>
-              </w:rPr>
-            </w:pPr>
+                <w:rFonts w:cstheme="minorHAnsi" w:hint="cs"/>
+                <w:rtl/>
+              </w:rPr>
+              <w:t>0</w:t>
+            </w:r>
+          </w:p>
+        </w:tc>
+        <w:tc>
+          <w:tcPr>
+            <w:tcW w:w="1726" w:type="dxa"/>
+          </w:tcPr>
+          <w:p>
+            <w:pPr>
+              <w:bidi/>
+              <w:rPr>
+                <w:rFonts w:cstheme="minorHAnsi"/>
+                <w:rtl/>
+              </w:rPr>
+            </w:pPr>
+            <w:r>
+              <w:rPr>
+                <w:rFonts w:cstheme="minorHAnsi"/>
+              </w:rPr>
+              <w:t>98346</w:t>
+            </w:r>
+          </w:p>
+        </w:tc>
+        <w:tc>
+          <w:tcPr>
+            <w:tcW w:w="1726" w:type="dxa"/>
+          </w:tcPr>
+          <w:p>
+            <w:pPr>
+              <w:bidi/>
+              <w:rPr>
+                <w:rFonts w:cstheme="minorHAnsi"/>
+                <w:rtl/>
+              </w:rPr>
+            </w:pPr>
+            <w:r>
+              <w:rPr>
+                <w:rFonts w:cstheme="minorHAnsi"/>
+              </w:rPr>
+              <w:t>49613</w:t>
+            </w:r>
+          </w:p>
+        </w:tc>
+        <w:tc>
+          <w:tcPr>
+            <w:tcW w:w="1726" w:type="dxa"/>
+          </w:tcPr>
+          <w:p>
+            <w:pPr>
+              <w:bidi/>
+              <w:rPr>
+                <w:rFonts w:cstheme="minorHAnsi"/>
+                <w:rtl/>
+              </w:rPr>
+            </w:pPr>
+            <w:r>
+              <w:rPr>
+                <w:rFonts w:cstheme="minorHAnsi"/>
+              </w:rPr>
+              <w:t>97388</w:t>
+            </w:r>
           </w:p>
         </w:tc>
       </w:tr>
@@ -1537,66 +2390,71 @@
             </w:pPr>
             <w:r>
               <w:rPr>
-                <w:rFonts w:cstheme="minorHAnsi"/>
-                <w:rtl/>
-              </w:rPr>
-              <w:t>1756</w:t>
-            </w:r>
-          </w:p>
-        </w:tc>
-        <w:tc>
-          <w:tcPr>
-            <w:tcW w:w="1726" w:type="dxa"/>
-          </w:tcPr>
-          <w:p>
-            <w:pPr>
-              <w:bidi/>
-              <w:rPr>
-                <w:rFonts w:cstheme="minorHAnsi"/>
-                <w:rtl/>
-              </w:rPr>
-            </w:pPr>
-            <w:r>
-              <w:rPr>
-                <w:rFonts w:cstheme="minorHAnsi"/>
-                <w:rtl/>
-              </w:rPr>
-              <w:t>1756</w:t>
-            </w:r>
-          </w:p>
-        </w:tc>
-        <w:tc>
-          <w:tcPr>
-            <w:tcW w:w="1726" w:type="dxa"/>
-          </w:tcPr>
-          <w:p>
-            <w:pPr>
-              <w:bidi/>
-              <w:rPr>
-                <w:rFonts w:cstheme="minorHAnsi"/>
-                <w:rtl/>
-              </w:rPr>
-            </w:pPr>
-            <w:r>
-              <w:rPr>
-                <w:rFonts w:cstheme="minorHAnsi"/>
-              </w:rPr>
-              <w:t>20675</w:t>
-            </w:r>
-          </w:p>
-        </w:tc>
-        <w:tc>
-          <w:tcPr>
-            <w:tcW w:w="1726" w:type="dxa"/>
-          </w:tcPr>
-          <w:p>
-            <w:pPr>
-              <w:bidi/>
-              <w:rPr>
-                <w:rFonts w:cstheme="minorHAnsi"/>
-                <w:rtl/>
-              </w:rPr>
-            </w:pPr>
+                <w:rFonts w:cstheme="minorHAnsi" w:hint="cs"/>
+                <w:rtl/>
+              </w:rPr>
+              <w:t>0</w:t>
+            </w:r>
+          </w:p>
+        </w:tc>
+        <w:tc>
+          <w:tcPr>
+            <w:tcW w:w="1726" w:type="dxa"/>
+          </w:tcPr>
+          <w:p>
+            <w:pPr>
+              <w:bidi/>
+              <w:rPr>
+                <w:rFonts w:cstheme="minorHAnsi"/>
+                <w:rtl/>
+              </w:rPr>
+            </w:pPr>
+            <w:r>
+              <w:rPr>
+                <w:rFonts w:cstheme="minorHAnsi"/>
+              </w:rPr>
+              <w:t>393828</w:t>
+            </w:r>
+          </w:p>
+        </w:tc>
+        <w:tc>
+          <w:tcPr>
+            <w:tcW w:w="1726" w:type="dxa"/>
+          </w:tcPr>
+          <w:p>
+            <w:pPr>
+              <w:bidi/>
+              <w:rPr>
+                <w:rFonts w:cstheme="minorHAnsi"/>
+                <w:rtl/>
+              </w:rPr>
+            </w:pPr>
+            <w:r>
+              <w:rPr>
+                <w:rFonts w:cstheme="minorHAnsi"/>
+              </w:rPr>
+              <w:t>196561</w:t>
+            </w:r>
+          </w:p>
+        </w:tc>
+        <w:tc>
+          <w:tcPr>
+            <w:tcW w:w="1726" w:type="dxa"/>
+          </w:tcPr>
+          <w:p>
+            <w:pPr>
+              <w:bidi/>
+              <w:rPr>
+                <w:rFonts w:cstheme="minorHAnsi"/>
+                <w:rtl/>
+              </w:rPr>
+            </w:pPr>
+            <w:r>
+              <w:rPr>
+                <w:rFonts w:cstheme="minorHAnsi"/>
+              </w:rPr>
+              <w:t>391888</w:t>
+            </w:r>
           </w:p>
         </w:tc>
       </w:tr>
@@ -1636,66 +2494,71 @@
             </w:pPr>
             <w:r>
               <w:rPr>
-                <w:rFonts w:cstheme="minorHAnsi"/>
-                <w:rtl/>
-              </w:rPr>
-              <w:t>3530</w:t>
-            </w:r>
-          </w:p>
-        </w:tc>
-        <w:tc>
-          <w:tcPr>
-            <w:tcW w:w="1726" w:type="dxa"/>
-          </w:tcPr>
-          <w:p>
-            <w:pPr>
-              <w:bidi/>
-              <w:rPr>
-                <w:rFonts w:cstheme="minorHAnsi"/>
-                <w:rtl/>
-              </w:rPr>
-            </w:pPr>
-            <w:r>
-              <w:rPr>
-                <w:rFonts w:cstheme="minorHAnsi"/>
-                <w:rtl/>
-              </w:rPr>
-              <w:t>3530</w:t>
-            </w:r>
-          </w:p>
-        </w:tc>
-        <w:tc>
-          <w:tcPr>
-            <w:tcW w:w="1726" w:type="dxa"/>
-          </w:tcPr>
-          <w:p>
-            <w:pPr>
-              <w:bidi/>
-              <w:rPr>
-                <w:rFonts w:cstheme="minorHAnsi"/>
-                <w:rtl/>
-              </w:rPr>
-            </w:pPr>
-            <w:r>
-              <w:rPr>
-                <w:rFonts w:cstheme="minorHAnsi"/>
-              </w:rPr>
-              <w:t>47709</w:t>
-            </w:r>
-          </w:p>
-        </w:tc>
-        <w:tc>
-          <w:tcPr>
-            <w:tcW w:w="1726" w:type="dxa"/>
-          </w:tcPr>
-          <w:p>
-            <w:pPr>
-              <w:bidi/>
-              <w:rPr>
-                <w:rFonts w:cstheme="minorHAnsi"/>
-                <w:rtl/>
-              </w:rPr>
-            </w:pPr>
+                <w:rFonts w:cstheme="minorHAnsi" w:hint="cs"/>
+                <w:rtl/>
+              </w:rPr>
+              <w:t>0</w:t>
+            </w:r>
+          </w:p>
+        </w:tc>
+        <w:tc>
+          <w:tcPr>
+            <w:tcW w:w="1726" w:type="dxa"/>
+          </w:tcPr>
+          <w:p>
+            <w:pPr>
+              <w:bidi/>
+              <w:rPr>
+                <w:rFonts w:cstheme="minorHAnsi"/>
+                <w:rtl/>
+              </w:rPr>
+            </w:pPr>
+            <w:r>
+              <w:rPr>
+                <w:rFonts w:cstheme="minorHAnsi"/>
+              </w:rPr>
+              <w:t>1576200</w:t>
+            </w:r>
+          </w:p>
+        </w:tc>
+        <w:tc>
+          <w:tcPr>
+            <w:tcW w:w="1726" w:type="dxa"/>
+          </w:tcPr>
+          <w:p>
+            <w:pPr>
+              <w:bidi/>
+              <w:rPr>
+                <w:rFonts w:cstheme="minorHAnsi"/>
+                <w:rtl/>
+              </w:rPr>
+            </w:pPr>
+            <w:r>
+              <w:rPr>
+                <w:rFonts w:cstheme="minorHAnsi"/>
+              </w:rPr>
+              <w:t>792778</w:t>
+            </w:r>
+          </w:p>
+        </w:tc>
+        <w:tc>
+          <w:tcPr>
+            <w:tcW w:w="1726" w:type="dxa"/>
+          </w:tcPr>
+          <w:p>
+            <w:pPr>
+              <w:bidi/>
+              <w:rPr>
+                <w:rFonts w:cstheme="minorHAnsi"/>
+                <w:rtl/>
+              </w:rPr>
+            </w:pPr>
+            <w:r>
+              <w:rPr>
+                <w:rFonts w:cstheme="minorHAnsi"/>
+              </w:rPr>
+              <w:t>1572340</w:t>
+            </w:r>
           </w:p>
         </w:tc>
       </w:tr>
@@ -1730,77 +2593,249 @@
               <w:bidi/>
               <w:rPr>
                 <w:rFonts w:cstheme="minorHAnsi"/>
-                <w:rtl/>
-              </w:rPr>
-            </w:pPr>
-            <w:r>
-              <w:rPr>
-                <w:rFonts w:cstheme="minorHAnsi"/>
-                <w:rtl/>
-              </w:rPr>
-              <w:t>7080</w:t>
-            </w:r>
-          </w:p>
-        </w:tc>
-        <w:tc>
-          <w:tcPr>
-            <w:tcW w:w="1726" w:type="dxa"/>
-          </w:tcPr>
-          <w:p>
-            <w:pPr>
-              <w:bidi/>
-              <w:rPr>
-                <w:rFonts w:cstheme="minorHAnsi"/>
-                <w:rtl/>
-              </w:rPr>
-            </w:pPr>
-            <w:r>
-              <w:rPr>
-                <w:rFonts w:cstheme="minorHAnsi"/>
-                <w:rtl/>
-              </w:rPr>
-              <w:t>7080</w:t>
-            </w:r>
-          </w:p>
-        </w:tc>
-        <w:tc>
-          <w:tcPr>
-            <w:tcW w:w="1726" w:type="dxa"/>
-          </w:tcPr>
-          <w:p>
-            <w:pPr>
-              <w:bidi/>
-              <w:rPr>
-                <w:rFonts w:cstheme="minorHAnsi"/>
-                <w:rtl/>
-              </w:rPr>
-            </w:pPr>
-            <w:r>
-              <w:rPr>
-                <w:rFonts w:cstheme="minorHAnsi"/>
-              </w:rPr>
-              <w:t>10157</w:t>
-            </w:r>
-            <w:r>
-              <w:rPr>
-                <w:rFonts w:cstheme="minorHAnsi"/>
-              </w:rPr>
-              <w:t>7</w:t>
-            </w:r>
-          </w:p>
-        </w:tc>
-        <w:tc>
-          <w:tcPr>
-            <w:tcW w:w="1726" w:type="dxa"/>
-          </w:tcPr>
-          <w:p>
-            <w:pPr>
-              <w:bidi/>
-              <w:rPr>
-                <w:rFonts w:cstheme="minorHAnsi"/>
-                <w:rtl/>
-              </w:rPr>
-            </w:pPr>
+              </w:rPr>
+            </w:pPr>
+            <w:r>
+              <w:rPr>
+                <w:rFonts w:cstheme="minorHAnsi" w:hint="cs"/>
+                <w:rtl/>
+              </w:rPr>
+              <w:t>0</w:t>
+            </w:r>
+          </w:p>
+        </w:tc>
+        <w:tc>
+          <w:tcPr>
+            <w:tcW w:w="1726" w:type="dxa"/>
+          </w:tcPr>
+          <w:p>
+            <w:pPr>
+              <w:bidi/>
+              <w:rPr>
+                <w:rFonts w:cstheme="minorHAnsi"/>
+                <w:rtl/>
+              </w:rPr>
+            </w:pPr>
+            <w:r>
+              <w:rPr>
+                <w:rFonts w:cstheme="minorHAnsi"/>
+              </w:rPr>
+              <w:t>6306576</w:t>
+            </w:r>
+          </w:p>
+        </w:tc>
+        <w:tc>
+          <w:tcPr>
+            <w:tcW w:w="1726" w:type="dxa"/>
+          </w:tcPr>
+          <w:p>
+            <w:pPr>
+              <w:bidi/>
+              <w:rPr>
+                <w:rFonts w:cstheme="minorHAnsi"/>
+                <w:rtl/>
+              </w:rPr>
+            </w:pPr>
+            <w:r>
+              <w:rPr>
+                <w:rFonts w:cstheme="minorHAnsi"/>
+              </w:rPr>
+              <w:t>3168838</w:t>
+            </w:r>
+          </w:p>
+        </w:tc>
+        <w:tc>
+          <w:tcPr>
+            <w:tcW w:w="1726" w:type="dxa"/>
+          </w:tcPr>
+          <w:p>
+            <w:pPr>
+              <w:bidi/>
+              <w:rPr>
+                <w:rFonts w:cstheme="minorHAnsi"/>
+                <w:rtl/>
+              </w:rPr>
+            </w:pPr>
+            <w:r>
+              <w:rPr>
+                <w:rFonts w:cstheme="minorHAnsi"/>
+              </w:rPr>
+              <w:t>6298757</w:t>
+            </w:r>
+          </w:p>
+        </w:tc>
+      </w:tr>
+    </w:tbl>
+    <w:p>
+      <w:pPr>
+        <w:bidi/>
+        <w:rPr>
+          <w:rFonts w:cstheme="minorHAnsi"/>
+          <w:b/>
+          <w:bCs/>
+          <w:rtl/>
+        </w:rPr>
+      </w:pPr>
+    </w:p>
+    <w:p>
+      <w:pPr>
+        <w:bidi/>
+        <w:rPr>
+          <w:rFonts w:cstheme="minorHAnsi" w:hint="cs"/>
+          <w:b/>
+          <w:bCs/>
+        </w:rPr>
+      </w:pPr>
+    </w:p>
+    <w:p>
+      <w:pPr>
+        <w:bidi/>
+        <w:rPr>
+          <w:rFonts w:cstheme="minorHAnsi"/>
+          <w:rtl/>
+        </w:rPr>
+      </w:pPr>
+      <w:r>
+        <w:rPr>
+          <w:rFonts w:cstheme="minorHAnsi"/>
+        </w:rPr>
+        <w:lastRenderedPageBreak/>
+        <w:t>3</w:t>
+      </w:r>
+      <w:r>
+        <w:rPr>
+          <w:rFonts w:cstheme="minorHAnsi"/>
+          <w:rtl/>
+        </w:rPr>
+        <w:t>.</w:t>
+      </w:r>
+    </w:p>
+    <w:tbl>
+      <w:tblPr>
+        <w:tblStyle w:val="ae"/>
+        <w:bidiVisual/>
+        <w:tblW w:w="0" w:type="auto"/>
+        <w:tblLook w:val="04A0" w:firstRow="1" w:lastRow="0" w:firstColumn="1" w:lastColumn="0" w:noHBand="0" w:noVBand="1"/>
+      </w:tblPr>
+      <w:tblGrid>
+        <w:gridCol w:w="1726"/>
+        <w:gridCol w:w="1726"/>
+        <w:gridCol w:w="1726"/>
+        <w:gridCol w:w="1726"/>
+        <w:gridCol w:w="1726"/>
+      </w:tblGrid>
+      <w:tr>
+        <w:tc>
+          <w:tcPr>
+            <w:tcW w:w="1726" w:type="dxa"/>
+          </w:tcPr>
+          <w:p>
+            <w:pPr>
+              <w:bidi/>
+              <w:rPr>
+                <w:rFonts w:cstheme="minorHAnsi"/>
+                <w:rtl/>
+              </w:rPr>
+            </w:pPr>
+            <w:r>
+              <w:rPr>
+                <w:rFonts w:cstheme="minorHAnsi"/>
+                <w:rtl/>
+              </w:rPr>
+              <w:t xml:space="preserve">מספר סידורי </w:t>
+            </w:r>
+            <w:proofErr w:type="spellStart"/>
+            <w:r>
+              <w:rPr>
+                <w:rFonts w:cstheme="minorHAnsi"/>
+              </w:rPr>
+              <w:t>i</w:t>
+            </w:r>
+            <w:proofErr w:type="spellEnd"/>
+          </w:p>
+        </w:tc>
+        <w:tc>
+          <w:tcPr>
+            <w:tcW w:w="1726" w:type="dxa"/>
+          </w:tcPr>
+          <w:p>
+            <w:pPr>
+              <w:bidi/>
+              <w:rPr>
+                <w:rFonts w:cstheme="minorHAnsi"/>
+                <w:rtl/>
+              </w:rPr>
+            </w:pPr>
+            <w:r>
+              <w:rPr>
+                <w:rFonts w:cstheme="minorHAnsi"/>
+                <w:rtl/>
+              </w:rPr>
+              <w:t>עלות איזון במערך ממוין</w:t>
+            </w:r>
+          </w:p>
+        </w:tc>
+        <w:tc>
+          <w:tcPr>
+            <w:tcW w:w="1726" w:type="dxa"/>
+          </w:tcPr>
+          <w:p>
+            <w:pPr>
+              <w:bidi/>
+              <w:rPr>
+                <w:rFonts w:cstheme="minorHAnsi"/>
+                <w:rtl/>
+              </w:rPr>
+            </w:pPr>
+            <w:r>
+              <w:rPr>
+                <w:rFonts w:cstheme="minorHAnsi"/>
+                <w:rtl/>
+              </w:rPr>
+              <w:t>עלות איזון במערך ממוין הפוך</w:t>
+            </w:r>
+          </w:p>
+        </w:tc>
+        <w:tc>
+          <w:tcPr>
+            <w:tcW w:w="1726" w:type="dxa"/>
+          </w:tcPr>
+          <w:p>
+            <w:pPr>
+              <w:bidi/>
+              <w:rPr>
+                <w:rFonts w:cstheme="minorHAnsi"/>
+                <w:rtl/>
+              </w:rPr>
+            </w:pPr>
+            <w:r>
+              <w:rPr>
+                <w:rFonts w:cstheme="minorHAnsi"/>
+                <w:rtl/>
+              </w:rPr>
+              <w:t>עלות איזון במערך מסודר אקראי</w:t>
+            </w:r>
+          </w:p>
+        </w:tc>
+        <w:tc>
+          <w:tcPr>
+            <w:tcW w:w="1726" w:type="dxa"/>
+          </w:tcPr>
+          <w:p>
+            <w:pPr>
+              <w:bidi/>
+              <w:rPr>
+                <w:rFonts w:cstheme="minorHAnsi"/>
+                <w:rtl/>
+              </w:rPr>
+            </w:pPr>
+            <w:r>
+              <w:rPr>
+                <w:rFonts w:cstheme="minorHAnsi"/>
+                <w:rtl/>
+              </w:rPr>
+              <w:t>עלות איזון במערך עם היפוכים סמוכים</w:t>
+            </w:r>
           </w:p>
         </w:tc>
       </w:tr>
@@ -1822,70 +2857,50 @@
                 <w:rFonts w:cstheme="minorHAnsi"/>
                 <w:rtl/>
               </w:rPr>
-              <w:t>6</w:t>
-            </w:r>
-          </w:p>
-        </w:tc>
-        <w:tc>
-          <w:tcPr>
-            <w:tcW w:w="1726" w:type="dxa"/>
-          </w:tcPr>
-          <w:p>
-            <w:pPr>
-              <w:bidi/>
-              <w:rPr>
-                <w:rFonts w:cstheme="minorHAnsi"/>
-                <w:rtl/>
-              </w:rPr>
-            </w:pPr>
-            <w:r>
-              <w:rPr>
-                <w:rFonts w:cstheme="minorHAnsi"/>
-                <w:rtl/>
-              </w:rPr>
-              <w:t>14182</w:t>
-            </w:r>
-          </w:p>
-        </w:tc>
-        <w:tc>
-          <w:tcPr>
-            <w:tcW w:w="1726" w:type="dxa"/>
-          </w:tcPr>
-          <w:p>
-            <w:pPr>
-              <w:bidi/>
-              <w:rPr>
-                <w:rFonts w:cstheme="minorHAnsi"/>
-                <w:rtl/>
-              </w:rPr>
-            </w:pPr>
-            <w:r>
-              <w:rPr>
-                <w:rFonts w:cstheme="minorHAnsi"/>
-                <w:rtl/>
-              </w:rPr>
-              <w:t>14182</w:t>
-            </w:r>
-          </w:p>
-        </w:tc>
-        <w:tc>
-          <w:tcPr>
-            <w:tcW w:w="1726" w:type="dxa"/>
-          </w:tcPr>
-          <w:p>
-            <w:pPr>
-              <w:bidi/>
-              <w:rPr>
-                <w:rFonts w:cstheme="minorHAnsi"/>
-                <w:rtl/>
-              </w:rPr>
-            </w:pPr>
-            <w:r>
-              <w:rPr>
-                <w:rFonts w:cstheme="minorHAnsi"/>
-              </w:rPr>
-              <w:t>220089</w:t>
-            </w:r>
+              <w:t>1</w:t>
+            </w:r>
+          </w:p>
+        </w:tc>
+        <w:tc>
+          <w:tcPr>
+            <w:tcW w:w="1726" w:type="dxa"/>
+          </w:tcPr>
+          <w:p>
+            <w:pPr>
+              <w:bidi/>
+              <w:rPr>
+                <w:rFonts w:cstheme="minorHAnsi"/>
+                <w:rtl/>
+              </w:rPr>
+            </w:pPr>
+          </w:p>
+        </w:tc>
+        <w:tc>
+          <w:tcPr>
+            <w:tcW w:w="1726" w:type="dxa"/>
+          </w:tcPr>
+          <w:p>
+            <w:pPr>
+              <w:bidi/>
+              <w:rPr>
+                <w:rFonts w:cstheme="minorHAnsi"/>
+                <w:rtl/>
+              </w:rPr>
+            </w:pPr>
+          </w:p>
+        </w:tc>
+        <w:tc>
+          <w:tcPr>
+            <w:tcW w:w="1726" w:type="dxa"/>
+          </w:tcPr>
+          <w:p>
+            <w:pPr>
+              <w:bidi/>
+              <w:rPr>
+                <w:rFonts w:cstheme="minorHAnsi"/>
+                <w:rtl/>
+              </w:rPr>
+            </w:pPr>
           </w:p>
         </w:tc>
         <w:tc>
@@ -1921,76 +2936,50 @@
                 <w:rFonts w:cstheme="minorHAnsi"/>
                 <w:rtl/>
               </w:rPr>
-              <w:t>7</w:t>
-            </w:r>
-          </w:p>
-        </w:tc>
-        <w:tc>
-          <w:tcPr>
-            <w:tcW w:w="1726" w:type="dxa"/>
-          </w:tcPr>
-          <w:p>
-            <w:pPr>
-              <w:bidi/>
-              <w:rPr>
-                <w:rFonts w:cstheme="minorHAnsi"/>
-                <w:rtl/>
-              </w:rPr>
-            </w:pPr>
-            <w:r>
-              <w:rPr>
-                <w:rFonts w:cstheme="minorHAnsi"/>
-                <w:rtl/>
-              </w:rPr>
-              <w:t>28388</w:t>
-            </w:r>
-          </w:p>
-        </w:tc>
-        <w:tc>
-          <w:tcPr>
-            <w:tcW w:w="1726" w:type="dxa"/>
-          </w:tcPr>
-          <w:p>
-            <w:pPr>
-              <w:bidi/>
-              <w:rPr>
-                <w:rFonts w:cstheme="minorHAnsi"/>
-                <w:rtl/>
-              </w:rPr>
-            </w:pPr>
-            <w:r>
-              <w:rPr>
-                <w:rFonts w:cstheme="minorHAnsi"/>
-                <w:rtl/>
-              </w:rPr>
-              <w:t>28388</w:t>
-            </w:r>
-          </w:p>
-        </w:tc>
-        <w:tc>
-          <w:tcPr>
-            <w:tcW w:w="1726" w:type="dxa"/>
-          </w:tcPr>
-          <w:p>
-            <w:pPr>
-              <w:bidi/>
-              <w:rPr>
-                <w:rFonts w:cstheme="minorHAnsi"/>
-                <w:rtl/>
-              </w:rPr>
-            </w:pPr>
-            <w:r>
-              <w:rPr>
-                <w:rFonts w:cstheme="minorHAnsi"/>
-              </w:rPr>
-              <w:t>4636</w:t>
-            </w:r>
-            <w:r>
-              <w:rPr>
-                <w:rFonts w:cstheme="minorHAnsi"/>
-              </w:rPr>
-              <w:t>80</w:t>
-            </w:r>
+              <w:t>2</w:t>
+            </w:r>
+          </w:p>
+        </w:tc>
+        <w:tc>
+          <w:tcPr>
+            <w:tcW w:w="1726" w:type="dxa"/>
+          </w:tcPr>
+          <w:p>
+            <w:pPr>
+              <w:bidi/>
+              <w:rPr>
+                <w:rFonts w:cstheme="minorHAnsi"/>
+                <w:rtl/>
+              </w:rPr>
+            </w:pPr>
+          </w:p>
+        </w:tc>
+        <w:tc>
+          <w:tcPr>
+            <w:tcW w:w="1726" w:type="dxa"/>
+          </w:tcPr>
+          <w:p>
+            <w:pPr>
+              <w:bidi/>
+              <w:rPr>
+                <w:rFonts w:cstheme="minorHAnsi"/>
+                <w:rtl/>
+              </w:rPr>
+            </w:pPr>
+          </w:p>
+        </w:tc>
+        <w:tc>
+          <w:tcPr>
+            <w:tcW w:w="1726" w:type="dxa"/>
+          </w:tcPr>
+          <w:p>
+            <w:pPr>
+              <w:bidi/>
+              <w:rPr>
+                <w:rFonts w:cstheme="minorHAnsi"/>
+                <w:rtl/>
+              </w:rPr>
+            </w:pPr>
           </w:p>
         </w:tc>
         <w:tc>
@@ -2026,76 +3015,50 @@
                 <w:rFonts w:cstheme="minorHAnsi"/>
                 <w:rtl/>
               </w:rPr>
-              <w:t>8</w:t>
-            </w:r>
-          </w:p>
-        </w:tc>
-        <w:tc>
-          <w:tcPr>
-            <w:tcW w:w="1726" w:type="dxa"/>
-          </w:tcPr>
-          <w:p>
-            <w:pPr>
-              <w:bidi/>
-              <w:rPr>
-                <w:rFonts w:cstheme="minorHAnsi"/>
-                <w:rtl/>
-              </w:rPr>
-            </w:pPr>
-            <w:r>
-              <w:rPr>
-                <w:rFonts w:cstheme="minorHAnsi"/>
-                <w:rtl/>
-              </w:rPr>
-              <w:t>56802</w:t>
-            </w:r>
-          </w:p>
-        </w:tc>
-        <w:tc>
-          <w:tcPr>
-            <w:tcW w:w="1726" w:type="dxa"/>
-          </w:tcPr>
-          <w:p>
-            <w:pPr>
-              <w:bidi/>
-              <w:rPr>
-                <w:rFonts w:cstheme="minorHAnsi"/>
-                <w:rtl/>
-              </w:rPr>
-            </w:pPr>
-            <w:r>
-              <w:rPr>
-                <w:rFonts w:cstheme="minorHAnsi"/>
-                <w:rtl/>
-              </w:rPr>
-              <w:t>56802</w:t>
-            </w:r>
-          </w:p>
-        </w:tc>
-        <w:tc>
-          <w:tcPr>
-            <w:tcW w:w="1726" w:type="dxa"/>
-          </w:tcPr>
-          <w:p>
-            <w:pPr>
-              <w:bidi/>
-              <w:rPr>
-                <w:rFonts w:cstheme="minorHAnsi"/>
-                <w:rtl/>
-              </w:rPr>
-            </w:pPr>
-            <w:r>
-              <w:rPr>
-                <w:rFonts w:cstheme="minorHAnsi"/>
-              </w:rPr>
-              <w:t>94926</w:t>
-            </w:r>
-            <w:r>
-              <w:rPr>
-                <w:rFonts w:cstheme="minorHAnsi"/>
-              </w:rPr>
-              <w:t>8</w:t>
-            </w:r>
+              <w:t>3</w:t>
+            </w:r>
+          </w:p>
+        </w:tc>
+        <w:tc>
+          <w:tcPr>
+            <w:tcW w:w="1726" w:type="dxa"/>
+          </w:tcPr>
+          <w:p>
+            <w:pPr>
+              <w:bidi/>
+              <w:rPr>
+                <w:rFonts w:cstheme="minorHAnsi"/>
+                <w:rtl/>
+              </w:rPr>
+            </w:pPr>
+          </w:p>
+        </w:tc>
+        <w:tc>
+          <w:tcPr>
+            <w:tcW w:w="1726" w:type="dxa"/>
+          </w:tcPr>
+          <w:p>
+            <w:pPr>
+              <w:bidi/>
+              <w:rPr>
+                <w:rFonts w:cstheme="minorHAnsi"/>
+                <w:rtl/>
+              </w:rPr>
+            </w:pPr>
+          </w:p>
+        </w:tc>
+        <w:tc>
+          <w:tcPr>
+            <w:tcW w:w="1726" w:type="dxa"/>
+          </w:tcPr>
+          <w:p>
+            <w:pPr>
+              <w:bidi/>
+              <w:rPr>
+                <w:rFonts w:cstheme="minorHAnsi"/>
+                <w:rtl/>
+              </w:rPr>
+            </w:pPr>
           </w:p>
         </w:tc>
         <w:tc>
@@ -2131,76 +3094,50 @@
                 <w:rFonts w:cstheme="minorHAnsi"/>
                 <w:rtl/>
               </w:rPr>
-              <w:t>9</w:t>
-            </w:r>
-          </w:p>
-        </w:tc>
-        <w:tc>
-          <w:tcPr>
-            <w:tcW w:w="1726" w:type="dxa"/>
-          </w:tcPr>
-          <w:p>
-            <w:pPr>
-              <w:bidi/>
-              <w:rPr>
-                <w:rFonts w:cstheme="minorHAnsi"/>
-                <w:rtl/>
-              </w:rPr>
-            </w:pPr>
-            <w:r>
-              <w:rPr>
-                <w:rFonts w:cstheme="minorHAnsi"/>
-                <w:rtl/>
-              </w:rPr>
-              <w:t>113632</w:t>
-            </w:r>
-          </w:p>
-        </w:tc>
-        <w:tc>
-          <w:tcPr>
-            <w:tcW w:w="1726" w:type="dxa"/>
-          </w:tcPr>
-          <w:p>
-            <w:pPr>
-              <w:bidi/>
-              <w:rPr>
-                <w:rFonts w:cstheme="minorHAnsi"/>
-                <w:rtl/>
-              </w:rPr>
-            </w:pPr>
-            <w:r>
-              <w:rPr>
-                <w:rFonts w:cstheme="minorHAnsi"/>
-                <w:rtl/>
-              </w:rPr>
-              <w:t>113632</w:t>
-            </w:r>
-          </w:p>
-        </w:tc>
-        <w:tc>
-          <w:tcPr>
-            <w:tcW w:w="1726" w:type="dxa"/>
-          </w:tcPr>
-          <w:p>
-            <w:pPr>
-              <w:bidi/>
-              <w:rPr>
-                <w:rFonts w:cstheme="minorHAnsi"/>
-                <w:rtl/>
-              </w:rPr>
-            </w:pPr>
-            <w:r>
-              <w:rPr>
-                <w:rFonts w:cstheme="minorHAnsi"/>
-              </w:rPr>
-              <w:t>205838</w:t>
-            </w:r>
-            <w:r>
-              <w:rPr>
-                <w:rFonts w:cstheme="minorHAnsi"/>
-              </w:rPr>
-              <w:t>8</w:t>
-            </w:r>
+              <w:t>4</w:t>
+            </w:r>
+          </w:p>
+        </w:tc>
+        <w:tc>
+          <w:tcPr>
+            <w:tcW w:w="1726" w:type="dxa"/>
+          </w:tcPr>
+          <w:p>
+            <w:pPr>
+              <w:bidi/>
+              <w:rPr>
+                <w:rFonts w:cstheme="minorHAnsi"/>
+                <w:rtl/>
+              </w:rPr>
+            </w:pPr>
+          </w:p>
+        </w:tc>
+        <w:tc>
+          <w:tcPr>
+            <w:tcW w:w="1726" w:type="dxa"/>
+          </w:tcPr>
+          <w:p>
+            <w:pPr>
+              <w:bidi/>
+              <w:rPr>
+                <w:rFonts w:cstheme="minorHAnsi"/>
+                <w:rtl/>
+              </w:rPr>
+            </w:pPr>
+          </w:p>
+        </w:tc>
+        <w:tc>
+          <w:tcPr>
+            <w:tcW w:w="1726" w:type="dxa"/>
+          </w:tcPr>
+          <w:p>
+            <w:pPr>
+              <w:bidi/>
+              <w:rPr>
+                <w:rFonts w:cstheme="minorHAnsi"/>
+                <w:rtl/>
+              </w:rPr>
+            </w:pPr>
           </w:p>
         </w:tc>
         <w:tc>
@@ -2236,6 +3173,401 @@
                 <w:rFonts w:cstheme="minorHAnsi"/>
                 <w:rtl/>
               </w:rPr>
+              <w:t>5</w:t>
+            </w:r>
+          </w:p>
+        </w:tc>
+        <w:tc>
+          <w:tcPr>
+            <w:tcW w:w="1726" w:type="dxa"/>
+          </w:tcPr>
+          <w:p>
+            <w:pPr>
+              <w:bidi/>
+              <w:rPr>
+                <w:rFonts w:cstheme="minorHAnsi"/>
+                <w:rtl/>
+              </w:rPr>
+            </w:pPr>
+          </w:p>
+        </w:tc>
+        <w:tc>
+          <w:tcPr>
+            <w:tcW w:w="1726" w:type="dxa"/>
+          </w:tcPr>
+          <w:p>
+            <w:pPr>
+              <w:bidi/>
+              <w:rPr>
+                <w:rFonts w:cstheme="minorHAnsi"/>
+                <w:rtl/>
+              </w:rPr>
+            </w:pPr>
+          </w:p>
+        </w:tc>
+        <w:tc>
+          <w:tcPr>
+            <w:tcW w:w="1726" w:type="dxa"/>
+          </w:tcPr>
+          <w:p>
+            <w:pPr>
+              <w:bidi/>
+              <w:rPr>
+                <w:rFonts w:cstheme="minorHAnsi"/>
+                <w:rtl/>
+              </w:rPr>
+            </w:pPr>
+          </w:p>
+        </w:tc>
+        <w:tc>
+          <w:tcPr>
+            <w:tcW w:w="1726" w:type="dxa"/>
+          </w:tcPr>
+          <w:p>
+            <w:pPr>
+              <w:bidi/>
+              <w:rPr>
+                <w:rFonts w:cstheme="minorHAnsi"/>
+                <w:rtl/>
+              </w:rPr>
+            </w:pPr>
+          </w:p>
+        </w:tc>
+      </w:tr>
+      <w:tr>
+        <w:tc>
+          <w:tcPr>
+            <w:tcW w:w="1726" w:type="dxa"/>
+          </w:tcPr>
+          <w:p>
+            <w:pPr>
+              <w:bidi/>
+              <w:rPr>
+                <w:rFonts w:cstheme="minorHAnsi"/>
+                <w:rtl/>
+              </w:rPr>
+            </w:pPr>
+            <w:r>
+              <w:rPr>
+                <w:rFonts w:cstheme="minorHAnsi"/>
+                <w:rtl/>
+              </w:rPr>
+              <w:t>6</w:t>
+            </w:r>
+          </w:p>
+        </w:tc>
+        <w:tc>
+          <w:tcPr>
+            <w:tcW w:w="1726" w:type="dxa"/>
+          </w:tcPr>
+          <w:p>
+            <w:pPr>
+              <w:bidi/>
+              <w:rPr>
+                <w:rFonts w:cstheme="minorHAnsi"/>
+                <w:rtl/>
+              </w:rPr>
+            </w:pPr>
+          </w:p>
+        </w:tc>
+        <w:tc>
+          <w:tcPr>
+            <w:tcW w:w="1726" w:type="dxa"/>
+          </w:tcPr>
+          <w:p>
+            <w:pPr>
+              <w:bidi/>
+              <w:rPr>
+                <w:rFonts w:cstheme="minorHAnsi"/>
+                <w:rtl/>
+              </w:rPr>
+            </w:pPr>
+          </w:p>
+        </w:tc>
+        <w:tc>
+          <w:tcPr>
+            <w:tcW w:w="1726" w:type="dxa"/>
+          </w:tcPr>
+          <w:p>
+            <w:pPr>
+              <w:bidi/>
+              <w:rPr>
+                <w:rFonts w:cstheme="minorHAnsi"/>
+                <w:rtl/>
+              </w:rPr>
+            </w:pPr>
+          </w:p>
+        </w:tc>
+        <w:tc>
+          <w:tcPr>
+            <w:tcW w:w="1726" w:type="dxa"/>
+          </w:tcPr>
+          <w:p>
+            <w:pPr>
+              <w:bidi/>
+              <w:rPr>
+                <w:rFonts w:cstheme="minorHAnsi"/>
+                <w:rtl/>
+              </w:rPr>
+            </w:pPr>
+          </w:p>
+        </w:tc>
+      </w:tr>
+      <w:tr>
+        <w:tc>
+          <w:tcPr>
+            <w:tcW w:w="1726" w:type="dxa"/>
+          </w:tcPr>
+          <w:p>
+            <w:pPr>
+              <w:bidi/>
+              <w:rPr>
+                <w:rFonts w:cstheme="minorHAnsi"/>
+                <w:rtl/>
+              </w:rPr>
+            </w:pPr>
+            <w:r>
+              <w:rPr>
+                <w:rFonts w:cstheme="minorHAnsi"/>
+                <w:rtl/>
+              </w:rPr>
+              <w:t>7</w:t>
+            </w:r>
+          </w:p>
+        </w:tc>
+        <w:tc>
+          <w:tcPr>
+            <w:tcW w:w="1726" w:type="dxa"/>
+          </w:tcPr>
+          <w:p>
+            <w:pPr>
+              <w:bidi/>
+              <w:rPr>
+                <w:rFonts w:cstheme="minorHAnsi"/>
+                <w:rtl/>
+              </w:rPr>
+            </w:pPr>
+          </w:p>
+        </w:tc>
+        <w:tc>
+          <w:tcPr>
+            <w:tcW w:w="1726" w:type="dxa"/>
+          </w:tcPr>
+          <w:p>
+            <w:pPr>
+              <w:bidi/>
+              <w:rPr>
+                <w:rFonts w:cstheme="minorHAnsi"/>
+                <w:rtl/>
+              </w:rPr>
+            </w:pPr>
+          </w:p>
+        </w:tc>
+        <w:tc>
+          <w:tcPr>
+            <w:tcW w:w="1726" w:type="dxa"/>
+          </w:tcPr>
+          <w:p>
+            <w:pPr>
+              <w:bidi/>
+              <w:rPr>
+                <w:rFonts w:cstheme="minorHAnsi"/>
+                <w:rtl/>
+              </w:rPr>
+            </w:pPr>
+          </w:p>
+        </w:tc>
+        <w:tc>
+          <w:tcPr>
+            <w:tcW w:w="1726" w:type="dxa"/>
+          </w:tcPr>
+          <w:p>
+            <w:pPr>
+              <w:bidi/>
+              <w:rPr>
+                <w:rFonts w:cstheme="minorHAnsi"/>
+                <w:rtl/>
+              </w:rPr>
+            </w:pPr>
+          </w:p>
+        </w:tc>
+      </w:tr>
+      <w:tr>
+        <w:tc>
+          <w:tcPr>
+            <w:tcW w:w="1726" w:type="dxa"/>
+          </w:tcPr>
+          <w:p>
+            <w:pPr>
+              <w:bidi/>
+              <w:rPr>
+                <w:rFonts w:cstheme="minorHAnsi"/>
+                <w:rtl/>
+              </w:rPr>
+            </w:pPr>
+            <w:r>
+              <w:rPr>
+                <w:rFonts w:cstheme="minorHAnsi"/>
+                <w:rtl/>
+              </w:rPr>
+              <w:t>8</w:t>
+            </w:r>
+          </w:p>
+        </w:tc>
+        <w:tc>
+          <w:tcPr>
+            <w:tcW w:w="1726" w:type="dxa"/>
+          </w:tcPr>
+          <w:p>
+            <w:pPr>
+              <w:bidi/>
+              <w:rPr>
+                <w:rFonts w:cstheme="minorHAnsi"/>
+                <w:rtl/>
+              </w:rPr>
+            </w:pPr>
+          </w:p>
+        </w:tc>
+        <w:tc>
+          <w:tcPr>
+            <w:tcW w:w="1726" w:type="dxa"/>
+          </w:tcPr>
+          <w:p>
+            <w:pPr>
+              <w:bidi/>
+              <w:rPr>
+                <w:rFonts w:cstheme="minorHAnsi"/>
+                <w:rtl/>
+              </w:rPr>
+            </w:pPr>
+          </w:p>
+        </w:tc>
+        <w:tc>
+          <w:tcPr>
+            <w:tcW w:w="1726" w:type="dxa"/>
+          </w:tcPr>
+          <w:p>
+            <w:pPr>
+              <w:bidi/>
+              <w:rPr>
+                <w:rFonts w:cstheme="minorHAnsi"/>
+                <w:rtl/>
+              </w:rPr>
+            </w:pPr>
+          </w:p>
+        </w:tc>
+        <w:tc>
+          <w:tcPr>
+            <w:tcW w:w="1726" w:type="dxa"/>
+          </w:tcPr>
+          <w:p>
+            <w:pPr>
+              <w:bidi/>
+              <w:rPr>
+                <w:rFonts w:cstheme="minorHAnsi"/>
+                <w:rtl/>
+              </w:rPr>
+            </w:pPr>
+          </w:p>
+        </w:tc>
+      </w:tr>
+      <w:tr>
+        <w:tc>
+          <w:tcPr>
+            <w:tcW w:w="1726" w:type="dxa"/>
+          </w:tcPr>
+          <w:p>
+            <w:pPr>
+              <w:bidi/>
+              <w:rPr>
+                <w:rFonts w:cstheme="minorHAnsi"/>
+                <w:rtl/>
+              </w:rPr>
+            </w:pPr>
+            <w:r>
+              <w:rPr>
+                <w:rFonts w:cstheme="minorHAnsi"/>
+                <w:rtl/>
+              </w:rPr>
+              <w:t>9</w:t>
+            </w:r>
+          </w:p>
+        </w:tc>
+        <w:tc>
+          <w:tcPr>
+            <w:tcW w:w="1726" w:type="dxa"/>
+          </w:tcPr>
+          <w:p>
+            <w:pPr>
+              <w:bidi/>
+              <w:rPr>
+                <w:rFonts w:cstheme="minorHAnsi"/>
+                <w:rtl/>
+              </w:rPr>
+            </w:pPr>
+          </w:p>
+        </w:tc>
+        <w:tc>
+          <w:tcPr>
+            <w:tcW w:w="1726" w:type="dxa"/>
+          </w:tcPr>
+          <w:p>
+            <w:pPr>
+              <w:bidi/>
+              <w:rPr>
+                <w:rFonts w:cstheme="minorHAnsi"/>
+                <w:rtl/>
+              </w:rPr>
+            </w:pPr>
+          </w:p>
+        </w:tc>
+        <w:tc>
+          <w:tcPr>
+            <w:tcW w:w="1726" w:type="dxa"/>
+          </w:tcPr>
+          <w:p>
+            <w:pPr>
+              <w:bidi/>
+              <w:rPr>
+                <w:rFonts w:cstheme="minorHAnsi"/>
+                <w:rtl/>
+              </w:rPr>
+            </w:pPr>
+          </w:p>
+        </w:tc>
+        <w:tc>
+          <w:tcPr>
+            <w:tcW w:w="1726" w:type="dxa"/>
+          </w:tcPr>
+          <w:p>
+            <w:pPr>
+              <w:bidi/>
+              <w:rPr>
+                <w:rFonts w:cstheme="minorHAnsi"/>
+                <w:rtl/>
+              </w:rPr>
+            </w:pPr>
+          </w:p>
+        </w:tc>
+      </w:tr>
+      <w:tr>
+        <w:tc>
+          <w:tcPr>
+            <w:tcW w:w="1726" w:type="dxa"/>
+          </w:tcPr>
+          <w:p>
+            <w:pPr>
+              <w:bidi/>
+              <w:rPr>
+                <w:rFonts w:cstheme="minorHAnsi"/>
+                <w:rtl/>
+              </w:rPr>
+            </w:pPr>
+            <w:r>
+              <w:rPr>
+                <w:rFonts w:cstheme="minorHAnsi"/>
+                <w:rtl/>
+              </w:rPr>
               <w:t>10</w:t>
             </w:r>
           </w:p>
@@ -2251,60 +3583,34 @@
                 <w:rFonts w:cstheme="minorHAnsi"/>
               </w:rPr>
             </w:pPr>
-            <w:r>
-              <w:rPr>
-                <w:rFonts w:cstheme="minorHAnsi"/>
-                <w:rtl/>
-              </w:rPr>
-              <w:t>227294</w:t>
-            </w:r>
-          </w:p>
-        </w:tc>
-        <w:tc>
-          <w:tcPr>
-            <w:tcW w:w="1726" w:type="dxa"/>
-          </w:tcPr>
-          <w:p>
-            <w:pPr>
-              <w:bidi/>
-              <w:rPr>
-                <w:rFonts w:cstheme="minorHAnsi"/>
-                <w:rtl/>
-              </w:rPr>
-            </w:pPr>
-            <w:r>
-              <w:rPr>
-                <w:rFonts w:cstheme="minorHAnsi"/>
-                <w:rtl/>
-              </w:rPr>
-              <w:t>227294</w:t>
-            </w:r>
-          </w:p>
-        </w:tc>
-        <w:tc>
-          <w:tcPr>
-            <w:tcW w:w="1726" w:type="dxa"/>
-          </w:tcPr>
-          <w:p>
-            <w:pPr>
-              <w:bidi/>
-              <w:rPr>
-                <w:rFonts w:cstheme="minorHAnsi"/>
-                <w:rtl/>
-              </w:rPr>
-            </w:pPr>
-            <w:r>
-              <w:rPr>
-                <w:rFonts w:cstheme="minorHAnsi"/>
-              </w:rPr>
-              <w:t>435820</w:t>
-            </w:r>
-            <w:r>
-              <w:rPr>
-                <w:rFonts w:cstheme="minorHAnsi"/>
-              </w:rPr>
-              <w:t>7</w:t>
-            </w:r>
+          </w:p>
+        </w:tc>
+        <w:tc>
+          <w:tcPr>
+            <w:tcW w:w="1726" w:type="dxa"/>
+          </w:tcPr>
+          <w:p>
+            <w:pPr>
+              <w:bidi/>
+              <w:rPr>
+                <w:rFonts w:cstheme="minorHAnsi"/>
+                <w:rtl/>
+              </w:rPr>
+            </w:pPr>
+          </w:p>
+        </w:tc>
+        <w:tc>
+          <w:tcPr>
+            <w:tcW w:w="1726" w:type="dxa"/>
+          </w:tcPr>
+          <w:p>
+            <w:pPr>
+              <w:bidi/>
+              <w:rPr>
+                <w:rFonts w:cstheme="minorHAnsi"/>
+                <w:rtl/>
+              </w:rPr>
+            </w:pPr>
           </w:p>
         </w:tc>
         <w:tc>
@@ -3276,6 +4582,16 @@
       </w:tblBorders>
     </w:tblPr>
   </w:style>
+  <w:style w:type="character" w:styleId="af">
+    <w:name w:val="Placeholder Text"/>
+    <w:basedOn w:val="a0"/>
+    <w:uiPriority w:val="99"/>
+    <w:semiHidden/>
+    <w:rsid w:val="006A5122"/>
+    <w:rPr>
+      <w:color w:val="666666"/>
+    </w:rPr>
+  </w:style>
 </w:styles>
 </file>
 

</xml_diff>